<commit_message>
modularizando las base de datos, e independizandolo del tipo de clase (binaria / multi)
</commit_message>
<xml_diff>
--- a/data/Presentación/Pathology_EN.docx
+++ b/data/Presentación/Pathology_EN.docx
@@ -116,155 +116,1730 @@
       </w:r>
     </w:p>
     <w:p/>
-    <w:p/>
-    <w:p>
-      <w:pPr>
-        <w:pStyle w:val="Ttulo1"/>
-        <w:jc w:val="center"/>
-      </w:pPr>
-      <w:r>
-        <w:t>Base de Datos:</w:t>
-      </w:r>
-    </w:p>
-    <w:p>
-      <w:pPr>
-        <w:pStyle w:val="Citadestacada"/>
-      </w:pPr>
-      <w:proofErr w:type="spellStart"/>
-      <w:r>
-        <w:t>Saarbruecken</w:t>
-      </w:r>
-      <w:proofErr w:type="spellEnd"/>
-      <w:r>
-        <w:t xml:space="preserve"> (</w:t>
-      </w:r>
-      <w:bookmarkStart w:id="0" w:name="_GoBack"/>
-      <w:bookmarkEnd w:id="0"/>
-      <w:r>
-        <w:t>SVD) (</w:t>
-      </w:r>
-      <w:r>
-        <w:t xml:space="preserve">time: </w:t>
-      </w:r>
-      <w:r>
-        <w:rPr>
-          <w:color w:val="auto"/>
-        </w:rPr>
-        <w:t>5</w:t>
-      </w:r>
-      <w:r>
-        <w:rPr>
-          <w:rFonts w:ascii="Calibri" w:eastAsia="Times New Roman" w:hAnsi="Calibri" w:cs="Calibri"/>
-          <w:color w:val="auto"/>
-          <w:lang w:eastAsia="es-ES"/>
-        </w:rPr>
-        <w:t>:</w:t>
-      </w:r>
-      <w:r>
-        <w:rPr>
-          <w:rFonts w:ascii="Calibri" w:eastAsia="Times New Roman" w:hAnsi="Calibri" w:cs="Calibri"/>
-          <w:color w:val="auto"/>
-          <w:lang w:eastAsia="es-ES"/>
-        </w:rPr>
-        <w:t>13</w:t>
-      </w:r>
-      <w:r>
-        <w:rPr>
-          <w:rFonts w:ascii="Calibri" w:eastAsia="Times New Roman" w:hAnsi="Calibri" w:cs="Calibri"/>
-          <w:color w:val="auto"/>
-          <w:lang w:eastAsia="es-ES"/>
-        </w:rPr>
-        <w:t>:3</w:t>
-      </w:r>
-      <w:r>
-        <w:rPr>
-          <w:rFonts w:ascii="Calibri" w:eastAsia="Times New Roman" w:hAnsi="Calibri" w:cs="Calibri"/>
-          <w:color w:val="auto"/>
-          <w:lang w:eastAsia="es-ES"/>
-        </w:rPr>
-        <w:t>9</w:t>
-      </w:r>
-      <w:r>
-        <w:t>)</w:t>
-      </w:r>
-    </w:p>
-    <w:p>
-      <w:pPr>
-        <w:pStyle w:val="Citadestacada"/>
-        <w:rPr>
-          <w:rFonts w:ascii="Calibri" w:eastAsia="Times New Roman" w:hAnsi="Calibri" w:cs="Calibri"/>
-          <w:color w:val="000000"/>
-          <w:lang w:eastAsia="es-ES"/>
-        </w:rPr>
-      </w:pPr>
-      <w:r>
-        <w:t>AVFAD</w:t>
-      </w:r>
-      <w:r>
-        <w:t xml:space="preserve"> (time: </w:t>
-      </w:r>
-      <w:r>
-        <w:rPr>
-          <w:rFonts w:ascii="Calibri" w:eastAsia="Times New Roman" w:hAnsi="Calibri" w:cs="Calibri"/>
-          <w:color w:val="000000"/>
-          <w:lang w:eastAsia="es-ES"/>
-        </w:rPr>
-        <w:t>2:46:35</w:t>
-      </w:r>
-      <w:r>
-        <w:t>)</w:t>
-      </w:r>
-    </w:p>
-    <w:p>
-      <w:pPr>
-        <w:pStyle w:val="Citadestacada"/>
-      </w:pPr>
-      <w:r>
-        <w:t>VOICED</w:t>
-      </w:r>
-      <w:r>
-        <w:t xml:space="preserve"> (time: </w:t>
-      </w:r>
-      <w:r>
-        <w:rPr>
-          <w:color w:val="auto"/>
-        </w:rPr>
-        <w:t>0</w:t>
-      </w:r>
-      <w:r>
-        <w:rPr>
-          <w:rFonts w:ascii="Calibri" w:eastAsia="Times New Roman" w:hAnsi="Calibri" w:cs="Calibri"/>
-          <w:color w:val="auto"/>
-          <w:lang w:eastAsia="es-ES"/>
-        </w:rPr>
-        <w:t>:13:44</w:t>
-      </w:r>
-      <w:r>
-        <w:t>)</w:t>
-      </w:r>
-    </w:p>
-    <w:p>
-      <w:pPr>
-        <w:pStyle w:val="Citadestacada"/>
-      </w:pPr>
-      <w:r>
-        <w:t>THALENTO</w:t>
-      </w:r>
-      <w:r>
-        <w:t xml:space="preserve"> (time: </w:t>
-      </w:r>
-      <w:r>
-        <w:rPr>
-          <w:color w:val="auto"/>
-        </w:rPr>
-        <w:t>9:57:04</w:t>
-      </w:r>
-      <w:r>
-        <w:t>)</w:t>
-      </w:r>
-    </w:p>
-    <w:p/>
-    <w:p/>
+    <w:tbl>
+      <w:tblPr>
+        <w:tblStyle w:val="Tablaconcuadrcula"/>
+        <w:tblW w:w="8866" w:type="dxa"/>
+        <w:tblLook w:val="04A0" w:firstRow="1" w:lastRow="0" w:firstColumn="1" w:lastColumn="0" w:noHBand="0" w:noVBand="1"/>
+      </w:tblPr>
+      <w:tblGrid>
+        <w:gridCol w:w="3086"/>
+        <w:gridCol w:w="1025"/>
+        <w:gridCol w:w="1137"/>
+        <w:gridCol w:w="1432"/>
+        <w:gridCol w:w="1183"/>
+        <w:gridCol w:w="1003"/>
+      </w:tblGrid>
+      <w:tr>
+        <w:trPr>
+          <w:trHeight w:val="368"/>
+        </w:trPr>
+        <w:tc>
+          <w:tcPr>
+            <w:tcW w:w="3150" w:type="dxa"/>
+          </w:tcPr>
+          <w:p>
+            <w:r>
+              <w:t>Base de Datos:</w:t>
+            </w:r>
+          </w:p>
+        </w:tc>
+        <w:tc>
+          <w:tcPr>
+            <w:tcW w:w="1017" w:type="dxa"/>
+            <w:shd w:val="clear" w:color="auto" w:fill="C5E0B3" w:themeFill="accent6" w:themeFillTint="66"/>
+          </w:tcPr>
+          <w:p>
+            <w:pPr>
+              <w:autoSpaceDE w:val="0"/>
+              <w:autoSpaceDN w:val="0"/>
+              <w:adjustRightInd w:val="0"/>
+              <w:jc w:val="center"/>
+              <w:rPr>
+                <w:rFonts w:ascii="Calibri" w:hAnsi="Calibri" w:cs="Calibri"/>
+                <w:color w:val="000000"/>
+              </w:rPr>
+            </w:pPr>
+            <w:r>
+              <w:rPr>
+                <w:rFonts w:ascii="Calibri" w:hAnsi="Calibri" w:cs="Calibri"/>
+                <w:color w:val="000000"/>
+              </w:rPr>
+              <w:t>SVD</w:t>
+            </w:r>
+          </w:p>
+          <w:p>
+            <w:pPr>
+              <w:autoSpaceDE w:val="0"/>
+              <w:autoSpaceDN w:val="0"/>
+              <w:adjustRightInd w:val="0"/>
+              <w:jc w:val="center"/>
+              <w:rPr>
+                <w:rFonts w:ascii="Calibri" w:hAnsi="Calibri" w:cs="Calibri"/>
+                <w:color w:val="000000"/>
+              </w:rPr>
+            </w:pPr>
+            <w:r>
+              <w:rPr>
+                <w:rFonts w:ascii="Calibri" w:hAnsi="Calibri" w:cs="Calibri"/>
+                <w:color w:val="000000"/>
+              </w:rPr>
+              <w:t>(5:</w:t>
+            </w:r>
+            <w:r>
+              <w:rPr>
+                <w:rFonts w:ascii="Calibri" w:hAnsi="Calibri" w:cs="Calibri"/>
+                <w:color w:val="000000"/>
+              </w:rPr>
+              <w:t>08:29</w:t>
+            </w:r>
+            <w:r>
+              <w:rPr>
+                <w:rFonts w:ascii="Calibri" w:hAnsi="Calibri" w:cs="Calibri"/>
+                <w:color w:val="000000"/>
+              </w:rPr>
+              <w:t>)</w:t>
+            </w:r>
+          </w:p>
+        </w:tc>
+        <w:tc>
+          <w:tcPr>
+            <w:tcW w:w="1081" w:type="dxa"/>
+            <w:shd w:val="clear" w:color="auto" w:fill="C5E0B3" w:themeFill="accent6" w:themeFillTint="66"/>
+          </w:tcPr>
+          <w:p>
+            <w:pPr>
+              <w:autoSpaceDE w:val="0"/>
+              <w:autoSpaceDN w:val="0"/>
+              <w:adjustRightInd w:val="0"/>
+              <w:jc w:val="center"/>
+              <w:rPr>
+                <w:rFonts w:ascii="Calibri" w:hAnsi="Calibri" w:cs="Calibri"/>
+                <w:color w:val="000000"/>
+              </w:rPr>
+            </w:pPr>
+            <w:r>
+              <w:rPr>
+                <w:rFonts w:ascii="Calibri" w:hAnsi="Calibri" w:cs="Calibri"/>
+                <w:color w:val="000000"/>
+              </w:rPr>
+              <w:t>AVFAD</w:t>
+            </w:r>
+          </w:p>
+          <w:p>
+            <w:pPr>
+              <w:autoSpaceDE w:val="0"/>
+              <w:autoSpaceDN w:val="0"/>
+              <w:adjustRightInd w:val="0"/>
+              <w:jc w:val="center"/>
+              <w:rPr>
+                <w:rFonts w:ascii="Calibri" w:hAnsi="Calibri" w:cs="Calibri"/>
+                <w:color w:val="000000"/>
+              </w:rPr>
+            </w:pPr>
+            <w:r>
+              <w:rPr>
+                <w:rFonts w:ascii="Calibri" w:hAnsi="Calibri" w:cs="Calibri"/>
+                <w:color w:val="000000"/>
+              </w:rPr>
+              <w:t>(39:58:01)</w:t>
+            </w:r>
+          </w:p>
+        </w:tc>
+        <w:tc>
+          <w:tcPr>
+            <w:tcW w:w="1432" w:type="dxa"/>
+            <w:shd w:val="clear" w:color="auto" w:fill="C5E0B3" w:themeFill="accent6" w:themeFillTint="66"/>
+          </w:tcPr>
+          <w:p>
+            <w:pPr>
+              <w:autoSpaceDE w:val="0"/>
+              <w:autoSpaceDN w:val="0"/>
+              <w:adjustRightInd w:val="0"/>
+              <w:jc w:val="center"/>
+              <w:rPr>
+                <w:rFonts w:ascii="Calibri" w:hAnsi="Calibri" w:cs="Calibri"/>
+                <w:color w:val="000000"/>
+              </w:rPr>
+            </w:pPr>
+            <w:r>
+              <w:rPr>
+                <w:rFonts w:ascii="Calibri" w:hAnsi="Calibri" w:cs="Calibri"/>
+                <w:color w:val="000000"/>
+              </w:rPr>
+              <w:t>VOICED</w:t>
+            </w:r>
+          </w:p>
+          <w:p>
+            <w:pPr>
+              <w:autoSpaceDE w:val="0"/>
+              <w:autoSpaceDN w:val="0"/>
+              <w:adjustRightInd w:val="0"/>
+              <w:jc w:val="center"/>
+              <w:rPr>
+                <w:rFonts w:ascii="Calibri" w:hAnsi="Calibri" w:cs="Calibri"/>
+                <w:color w:val="000000"/>
+              </w:rPr>
+            </w:pPr>
+            <w:r>
+              <w:rPr>
+                <w:rFonts w:ascii="Calibri" w:hAnsi="Calibri" w:cs="Calibri"/>
+                <w:color w:val="000000"/>
+              </w:rPr>
+              <w:t>(0:13:44)</w:t>
+            </w:r>
+          </w:p>
+        </w:tc>
+        <w:tc>
+          <w:tcPr>
+            <w:tcW w:w="1183" w:type="dxa"/>
+            <w:shd w:val="clear" w:color="auto" w:fill="C5E0B3" w:themeFill="accent6" w:themeFillTint="66"/>
+          </w:tcPr>
+          <w:p>
+            <w:pPr>
+              <w:autoSpaceDE w:val="0"/>
+              <w:autoSpaceDN w:val="0"/>
+              <w:adjustRightInd w:val="0"/>
+              <w:jc w:val="center"/>
+              <w:rPr>
+                <w:rFonts w:ascii="Calibri" w:hAnsi="Calibri" w:cs="Calibri"/>
+                <w:color w:val="000000"/>
+              </w:rPr>
+            </w:pPr>
+            <w:r>
+              <w:rPr>
+                <w:rFonts w:ascii="Calibri" w:hAnsi="Calibri" w:cs="Calibri"/>
+                <w:color w:val="000000"/>
+              </w:rPr>
+              <w:t>THALENTO</w:t>
+            </w:r>
+          </w:p>
+          <w:p>
+            <w:pPr>
+              <w:autoSpaceDE w:val="0"/>
+              <w:autoSpaceDN w:val="0"/>
+              <w:adjustRightInd w:val="0"/>
+              <w:jc w:val="center"/>
+              <w:rPr>
+                <w:rFonts w:ascii="Calibri" w:hAnsi="Calibri" w:cs="Calibri"/>
+                <w:color w:val="000000"/>
+              </w:rPr>
+            </w:pPr>
+            <w:r>
+              <w:rPr>
+                <w:rFonts w:ascii="Calibri" w:hAnsi="Calibri" w:cs="Calibri"/>
+                <w:color w:val="000000"/>
+              </w:rPr>
+              <w:t>(9:57:04)</w:t>
+            </w:r>
+          </w:p>
+        </w:tc>
+        <w:tc>
+          <w:tcPr>
+            <w:tcW w:w="1003" w:type="dxa"/>
+            <w:shd w:val="clear" w:color="auto" w:fill="F7CAAC" w:themeFill="accent2" w:themeFillTint="66"/>
+          </w:tcPr>
+          <w:p>
+            <w:pPr>
+              <w:autoSpaceDE w:val="0"/>
+              <w:autoSpaceDN w:val="0"/>
+              <w:adjustRightInd w:val="0"/>
+              <w:rPr>
+                <w:rFonts w:ascii="Calibri" w:hAnsi="Calibri" w:cs="Calibri"/>
+                <w:color w:val="000000"/>
+              </w:rPr>
+            </w:pPr>
+            <w:r>
+              <w:rPr>
+                <w:rFonts w:ascii="Calibri" w:hAnsi="Calibri" w:cs="Calibri"/>
+                <w:color w:val="000000"/>
+              </w:rPr>
+              <w:t>TOTAL</w:t>
+            </w:r>
+          </w:p>
+        </w:tc>
+        <w:bookmarkStart w:id="0" w:name="_GoBack"/>
+        <w:bookmarkEnd w:id="0"/>
+      </w:tr>
+      <w:tr>
+        <w:trPr>
+          <w:trHeight w:val="247"/>
+        </w:trPr>
+        <w:tc>
+          <w:tcPr>
+            <w:tcW w:w="3150" w:type="dxa"/>
+            <w:shd w:val="clear" w:color="auto" w:fill="B4C6E7" w:themeFill="accent5" w:themeFillTint="66"/>
+          </w:tcPr>
+          <w:p>
+            <w:r>
+              <w:rPr>
+                <w:rFonts w:ascii="Calibri" w:hAnsi="Calibri" w:cs="Calibri"/>
+                <w:color w:val="000000"/>
+              </w:rPr>
+              <w:t>ABNORMALITIES OF THE VOCAL FOLD</w:t>
+            </w:r>
+          </w:p>
+        </w:tc>
+        <w:tc>
+          <w:tcPr>
+            <w:tcW w:w="1017" w:type="dxa"/>
+          </w:tcPr>
+          <w:p>
+            <w:pPr>
+              <w:jc w:val="right"/>
+              <w:rPr>
+                <w:rFonts w:ascii="Calibri" w:hAnsi="Calibri" w:cs="Calibri"/>
+                <w:color w:val="000000"/>
+              </w:rPr>
+            </w:pPr>
+            <w:r>
+              <w:rPr>
+                <w:rFonts w:ascii="Calibri" w:hAnsi="Calibri" w:cs="Calibri"/>
+                <w:color w:val="000000"/>
+              </w:rPr>
+              <w:t>0:12:50</w:t>
+            </w:r>
+          </w:p>
+        </w:tc>
+        <w:tc>
+          <w:tcPr>
+            <w:tcW w:w="1081" w:type="dxa"/>
+          </w:tcPr>
+          <w:p>
+            <w:pPr>
+              <w:jc w:val="right"/>
+              <w:rPr>
+                <w:rFonts w:ascii="Calibri" w:hAnsi="Calibri" w:cs="Calibri"/>
+                <w:color w:val="000000"/>
+              </w:rPr>
+            </w:pPr>
+            <w:r>
+              <w:rPr>
+                <w:rFonts w:ascii="Calibri" w:hAnsi="Calibri" w:cs="Calibri"/>
+                <w:color w:val="000000"/>
+              </w:rPr>
+              <w:t>10:21:07</w:t>
+            </w:r>
+          </w:p>
+        </w:tc>
+        <w:tc>
+          <w:tcPr>
+            <w:tcW w:w="1432" w:type="dxa"/>
+          </w:tcPr>
+          <w:p>
+            <w:pPr>
+              <w:autoSpaceDE w:val="0"/>
+              <w:autoSpaceDN w:val="0"/>
+              <w:adjustRightInd w:val="0"/>
+              <w:jc w:val="right"/>
+              <w:rPr>
+                <w:rFonts w:ascii="Calibri" w:hAnsi="Calibri" w:cs="Calibri"/>
+                <w:color w:val="000000"/>
+              </w:rPr>
+            </w:pPr>
+            <w:r>
+              <w:rPr>
+                <w:rFonts w:ascii="Calibri" w:hAnsi="Calibri" w:cs="Calibri"/>
+                <w:color w:val="000000"/>
+              </w:rPr>
+              <w:t>0:02:00</w:t>
+            </w:r>
+          </w:p>
+        </w:tc>
+        <w:tc>
+          <w:tcPr>
+            <w:tcW w:w="1183" w:type="dxa"/>
+          </w:tcPr>
+          <w:p>
+            <w:pPr>
+              <w:autoSpaceDE w:val="0"/>
+              <w:autoSpaceDN w:val="0"/>
+              <w:adjustRightInd w:val="0"/>
+              <w:jc w:val="right"/>
+              <w:rPr>
+                <w:rFonts w:ascii="Calibri" w:hAnsi="Calibri" w:cs="Calibri"/>
+                <w:color w:val="000000"/>
+              </w:rPr>
+            </w:pPr>
+            <w:r>
+              <w:rPr>
+                <w:rFonts w:ascii="Calibri" w:hAnsi="Calibri" w:cs="Calibri"/>
+                <w:color w:val="000000"/>
+              </w:rPr>
+              <w:t>0:58:29</w:t>
+            </w:r>
+          </w:p>
+        </w:tc>
+        <w:tc>
+          <w:tcPr>
+            <w:tcW w:w="1003" w:type="dxa"/>
+            <w:shd w:val="clear" w:color="auto" w:fill="F7CAAC" w:themeFill="accent2" w:themeFillTint="66"/>
+          </w:tcPr>
+          <w:p>
+            <w:pPr>
+              <w:jc w:val="right"/>
+              <w:rPr>
+                <w:rFonts w:ascii="Calibri" w:hAnsi="Calibri" w:cs="Calibri"/>
+                <w:color w:val="000000"/>
+              </w:rPr>
+            </w:pPr>
+            <w:r>
+              <w:rPr>
+                <w:rFonts w:ascii="Calibri" w:hAnsi="Calibri" w:cs="Calibri"/>
+                <w:color w:val="000000"/>
+              </w:rPr>
+              <w:t>11:34:26</w:t>
+            </w:r>
+          </w:p>
+          <w:p>
+            <w:pPr>
+              <w:autoSpaceDE w:val="0"/>
+              <w:autoSpaceDN w:val="0"/>
+              <w:adjustRightInd w:val="0"/>
+              <w:jc w:val="right"/>
+              <w:rPr>
+                <w:rFonts w:ascii="Calibri" w:hAnsi="Calibri" w:cs="Calibri"/>
+                <w:color w:val="000000"/>
+              </w:rPr>
+            </w:pPr>
+          </w:p>
+        </w:tc>
+      </w:tr>
+      <w:tr>
+        <w:trPr>
+          <w:trHeight w:val="127"/>
+        </w:trPr>
+        <w:tc>
+          <w:tcPr>
+            <w:tcW w:w="3150" w:type="dxa"/>
+            <w:shd w:val="clear" w:color="auto" w:fill="B4C6E7" w:themeFill="accent5" w:themeFillTint="66"/>
+          </w:tcPr>
+          <w:p>
+            <w:pPr>
+              <w:autoSpaceDE w:val="0"/>
+              <w:autoSpaceDN w:val="0"/>
+              <w:adjustRightInd w:val="0"/>
+              <w:rPr>
+                <w:rFonts w:ascii="Calibri" w:hAnsi="Calibri" w:cs="Calibri"/>
+                <w:color w:val="000000"/>
+              </w:rPr>
+            </w:pPr>
+            <w:r>
+              <w:rPr>
+                <w:rFonts w:ascii="Calibri" w:hAnsi="Calibri" w:cs="Calibri"/>
+                <w:color w:val="000000"/>
+              </w:rPr>
+              <w:t>CONTROL</w:t>
+            </w:r>
+          </w:p>
+        </w:tc>
+        <w:tc>
+          <w:tcPr>
+            <w:tcW w:w="1017" w:type="dxa"/>
+          </w:tcPr>
+          <w:p>
+            <w:pPr>
+              <w:autoSpaceDE w:val="0"/>
+              <w:autoSpaceDN w:val="0"/>
+              <w:adjustRightInd w:val="0"/>
+              <w:jc w:val="right"/>
+              <w:rPr>
+                <w:rFonts w:ascii="Calibri" w:hAnsi="Calibri" w:cs="Calibri"/>
+                <w:color w:val="000000"/>
+              </w:rPr>
+            </w:pPr>
+            <w:r>
+              <w:rPr>
+                <w:rFonts w:ascii="Calibri" w:hAnsi="Calibri" w:cs="Calibri"/>
+                <w:color w:val="000000"/>
+              </w:rPr>
+              <w:t>1:39:49</w:t>
+            </w:r>
+          </w:p>
+        </w:tc>
+        <w:tc>
+          <w:tcPr>
+            <w:tcW w:w="1081" w:type="dxa"/>
+          </w:tcPr>
+          <w:p>
+            <w:pPr>
+              <w:autoSpaceDE w:val="0"/>
+              <w:autoSpaceDN w:val="0"/>
+              <w:adjustRightInd w:val="0"/>
+              <w:jc w:val="right"/>
+              <w:rPr>
+                <w:rFonts w:ascii="Calibri" w:hAnsi="Calibri" w:cs="Calibri"/>
+                <w:color w:val="000000"/>
+              </w:rPr>
+            </w:pPr>
+            <w:r>
+              <w:rPr>
+                <w:rFonts w:ascii="Calibri" w:hAnsi="Calibri" w:cs="Calibri"/>
+                <w:color w:val="000000"/>
+              </w:rPr>
+              <w:t>18:52:04</w:t>
+            </w:r>
+          </w:p>
+        </w:tc>
+        <w:tc>
+          <w:tcPr>
+            <w:tcW w:w="1432" w:type="dxa"/>
+          </w:tcPr>
+          <w:p>
+            <w:pPr>
+              <w:autoSpaceDE w:val="0"/>
+              <w:autoSpaceDN w:val="0"/>
+              <w:adjustRightInd w:val="0"/>
+              <w:jc w:val="right"/>
+              <w:rPr>
+                <w:rFonts w:ascii="Calibri" w:hAnsi="Calibri" w:cs="Calibri"/>
+                <w:color w:val="000000"/>
+              </w:rPr>
+            </w:pPr>
+            <w:r>
+              <w:rPr>
+                <w:rFonts w:ascii="Calibri" w:hAnsi="Calibri" w:cs="Calibri"/>
+                <w:color w:val="000000"/>
+              </w:rPr>
+              <w:t>0:03:48</w:t>
+            </w:r>
+          </w:p>
+        </w:tc>
+        <w:tc>
+          <w:tcPr>
+            <w:tcW w:w="1183" w:type="dxa"/>
+          </w:tcPr>
+          <w:p>
+            <w:pPr>
+              <w:autoSpaceDE w:val="0"/>
+              <w:autoSpaceDN w:val="0"/>
+              <w:adjustRightInd w:val="0"/>
+              <w:jc w:val="right"/>
+              <w:rPr>
+                <w:rFonts w:ascii="Calibri" w:hAnsi="Calibri" w:cs="Calibri"/>
+                <w:color w:val="000000"/>
+              </w:rPr>
+            </w:pPr>
+            <w:r>
+              <w:rPr>
+                <w:rFonts w:ascii="Calibri" w:hAnsi="Calibri" w:cs="Calibri"/>
+                <w:color w:val="000000"/>
+              </w:rPr>
+              <w:t>4:50:22</w:t>
+            </w:r>
+          </w:p>
+        </w:tc>
+        <w:tc>
+          <w:tcPr>
+            <w:tcW w:w="1003" w:type="dxa"/>
+            <w:shd w:val="clear" w:color="auto" w:fill="F7CAAC" w:themeFill="accent2" w:themeFillTint="66"/>
+            <w:vAlign w:val="center"/>
+          </w:tcPr>
+          <w:p>
+            <w:pPr>
+              <w:jc w:val="right"/>
+              <w:rPr>
+                <w:rFonts w:ascii="Calibri" w:hAnsi="Calibri" w:cs="Calibri"/>
+                <w:color w:val="000000"/>
+              </w:rPr>
+            </w:pPr>
+            <w:r>
+              <w:rPr>
+                <w:rFonts w:ascii="Calibri" w:hAnsi="Calibri" w:cs="Calibri"/>
+                <w:color w:val="000000"/>
+              </w:rPr>
+              <w:t>25:26:03</w:t>
+            </w:r>
+          </w:p>
+        </w:tc>
+      </w:tr>
+      <w:tr>
+        <w:trPr>
+          <w:trHeight w:val="120"/>
+        </w:trPr>
+        <w:tc>
+          <w:tcPr>
+            <w:tcW w:w="3150" w:type="dxa"/>
+            <w:shd w:val="clear" w:color="auto" w:fill="B4C6E7" w:themeFill="accent5" w:themeFillTint="66"/>
+          </w:tcPr>
+          <w:p>
+            <w:pPr>
+              <w:autoSpaceDE w:val="0"/>
+              <w:autoSpaceDN w:val="0"/>
+              <w:adjustRightInd w:val="0"/>
+              <w:rPr>
+                <w:rFonts w:ascii="Calibri" w:hAnsi="Calibri" w:cs="Calibri"/>
+                <w:color w:val="000000"/>
+              </w:rPr>
+            </w:pPr>
+            <w:r>
+              <w:rPr>
+                <w:rFonts w:ascii="Calibri" w:hAnsi="Calibri" w:cs="Calibri"/>
+                <w:color w:val="000000"/>
+              </w:rPr>
+              <w:t>DYSPHONIA</w:t>
+            </w:r>
+          </w:p>
+        </w:tc>
+        <w:tc>
+          <w:tcPr>
+            <w:tcW w:w="1017" w:type="dxa"/>
+          </w:tcPr>
+          <w:p>
+            <w:pPr>
+              <w:autoSpaceDE w:val="0"/>
+              <w:autoSpaceDN w:val="0"/>
+              <w:adjustRightInd w:val="0"/>
+              <w:jc w:val="right"/>
+              <w:rPr>
+                <w:rFonts w:ascii="Calibri" w:hAnsi="Calibri" w:cs="Calibri"/>
+                <w:color w:val="000000"/>
+              </w:rPr>
+            </w:pPr>
+            <w:r>
+              <w:rPr>
+                <w:rFonts w:ascii="Calibri" w:hAnsi="Calibri" w:cs="Calibri"/>
+                <w:color w:val="000000"/>
+              </w:rPr>
+              <w:t>1:39:49</w:t>
+            </w:r>
+          </w:p>
+        </w:tc>
+        <w:tc>
+          <w:tcPr>
+            <w:tcW w:w="1081" w:type="dxa"/>
+          </w:tcPr>
+          <w:p>
+            <w:pPr>
+              <w:autoSpaceDE w:val="0"/>
+              <w:autoSpaceDN w:val="0"/>
+              <w:adjustRightInd w:val="0"/>
+              <w:jc w:val="right"/>
+              <w:rPr>
+                <w:rFonts w:ascii="Calibri" w:hAnsi="Calibri" w:cs="Calibri"/>
+                <w:color w:val="000000"/>
+              </w:rPr>
+            </w:pPr>
+            <w:r>
+              <w:rPr>
+                <w:rFonts w:ascii="Calibri" w:hAnsi="Calibri" w:cs="Calibri"/>
+                <w:color w:val="000000"/>
+              </w:rPr>
+              <w:t>1:03:53</w:t>
+            </w:r>
+          </w:p>
+        </w:tc>
+        <w:tc>
+          <w:tcPr>
+            <w:tcW w:w="1432" w:type="dxa"/>
+          </w:tcPr>
+          <w:p>
+            <w:pPr>
+              <w:tabs>
+                <w:tab w:val="left" w:pos="540"/>
+              </w:tabs>
+              <w:autoSpaceDE w:val="0"/>
+              <w:autoSpaceDN w:val="0"/>
+              <w:adjustRightInd w:val="0"/>
+              <w:jc w:val="right"/>
+              <w:rPr>
+                <w:rFonts w:ascii="Calibri" w:hAnsi="Calibri" w:cs="Calibri"/>
+                <w:color w:val="000000"/>
+              </w:rPr>
+            </w:pPr>
+            <w:r>
+              <w:rPr>
+                <w:rFonts w:ascii="Calibri" w:hAnsi="Calibri" w:cs="Calibri"/>
+                <w:color w:val="000000"/>
+              </w:rPr>
+              <w:tab/>
+            </w:r>
+            <w:r>
+              <w:rPr>
+                <w:rFonts w:ascii="Calibri" w:hAnsi="Calibri" w:cs="Calibri"/>
+                <w:color w:val="000000"/>
+              </w:rPr>
+              <w:t>0:04:28</w:t>
+            </w:r>
+          </w:p>
+        </w:tc>
+        <w:tc>
+          <w:tcPr>
+            <w:tcW w:w="1183" w:type="dxa"/>
+          </w:tcPr>
+          <w:p>
+            <w:pPr>
+              <w:autoSpaceDE w:val="0"/>
+              <w:autoSpaceDN w:val="0"/>
+              <w:adjustRightInd w:val="0"/>
+              <w:jc w:val="right"/>
+              <w:rPr>
+                <w:rFonts w:ascii="Calibri" w:hAnsi="Calibri" w:cs="Calibri"/>
+                <w:color w:val="000000"/>
+              </w:rPr>
+            </w:pPr>
+            <w:r>
+              <w:rPr>
+                <w:rFonts w:ascii="Calibri" w:hAnsi="Calibri" w:cs="Calibri"/>
+                <w:color w:val="000000"/>
+              </w:rPr>
+              <w:t>3:33:05</w:t>
+            </w:r>
+          </w:p>
+        </w:tc>
+        <w:tc>
+          <w:tcPr>
+            <w:tcW w:w="1003" w:type="dxa"/>
+            <w:shd w:val="clear" w:color="auto" w:fill="F7CAAC" w:themeFill="accent2" w:themeFillTint="66"/>
+            <w:vAlign w:val="center"/>
+          </w:tcPr>
+          <w:p>
+            <w:pPr>
+              <w:jc w:val="right"/>
+              <w:rPr>
+                <w:rFonts w:ascii="Calibri" w:hAnsi="Calibri" w:cs="Calibri"/>
+                <w:color w:val="000000"/>
+              </w:rPr>
+            </w:pPr>
+            <w:r>
+              <w:rPr>
+                <w:rFonts w:ascii="Calibri" w:hAnsi="Calibri" w:cs="Calibri"/>
+                <w:color w:val="000000"/>
+              </w:rPr>
+              <w:t>6:21:15</w:t>
+            </w:r>
+          </w:p>
+        </w:tc>
+      </w:tr>
+      <w:tr>
+        <w:trPr>
+          <w:trHeight w:val="382"/>
+        </w:trPr>
+        <w:tc>
+          <w:tcPr>
+            <w:tcW w:w="3150" w:type="dxa"/>
+            <w:shd w:val="clear" w:color="auto" w:fill="B4C6E7" w:themeFill="accent5" w:themeFillTint="66"/>
+          </w:tcPr>
+          <w:p>
+            <w:pPr>
+              <w:autoSpaceDE w:val="0"/>
+              <w:autoSpaceDN w:val="0"/>
+              <w:adjustRightInd w:val="0"/>
+              <w:rPr>
+                <w:rFonts w:ascii="Calibri" w:hAnsi="Calibri" w:cs="Calibri"/>
+                <w:color w:val="000000"/>
+              </w:rPr>
+            </w:pPr>
+            <w:r>
+              <w:rPr>
+                <w:rFonts w:ascii="Calibri" w:hAnsi="Calibri" w:cs="Calibri"/>
+                <w:color w:val="000000"/>
+              </w:rPr>
+              <w:t>INFLAMMATORY CONDITIONS OF THE LARYNX</w:t>
+            </w:r>
+          </w:p>
+        </w:tc>
+        <w:tc>
+          <w:tcPr>
+            <w:tcW w:w="1017" w:type="dxa"/>
+          </w:tcPr>
+          <w:p>
+            <w:pPr>
+              <w:jc w:val="right"/>
+              <w:rPr>
+                <w:rFonts w:ascii="Calibri" w:hAnsi="Calibri" w:cs="Calibri"/>
+                <w:color w:val="000000"/>
+              </w:rPr>
+            </w:pPr>
+            <w:r>
+              <w:rPr>
+                <w:rFonts w:ascii="Calibri" w:hAnsi="Calibri" w:cs="Calibri"/>
+                <w:color w:val="000000"/>
+              </w:rPr>
+              <w:t>0:28:44</w:t>
+            </w:r>
+          </w:p>
+          <w:p>
+            <w:pPr>
+              <w:autoSpaceDE w:val="0"/>
+              <w:autoSpaceDN w:val="0"/>
+              <w:adjustRightInd w:val="0"/>
+              <w:jc w:val="right"/>
+              <w:rPr>
+                <w:rFonts w:ascii="Calibri" w:hAnsi="Calibri" w:cs="Calibri"/>
+                <w:color w:val="000000"/>
+              </w:rPr>
+            </w:pPr>
+          </w:p>
+        </w:tc>
+        <w:tc>
+          <w:tcPr>
+            <w:tcW w:w="1081" w:type="dxa"/>
+          </w:tcPr>
+          <w:p>
+            <w:pPr>
+              <w:autoSpaceDE w:val="0"/>
+              <w:autoSpaceDN w:val="0"/>
+              <w:adjustRightInd w:val="0"/>
+              <w:jc w:val="right"/>
+              <w:rPr>
+                <w:rFonts w:ascii="Calibri" w:hAnsi="Calibri" w:cs="Calibri"/>
+                <w:color w:val="000000"/>
+              </w:rPr>
+            </w:pPr>
+            <w:r>
+              <w:rPr>
+                <w:rFonts w:ascii="Calibri" w:hAnsi="Calibri" w:cs="Calibri"/>
+                <w:color w:val="000000"/>
+              </w:rPr>
+              <w:t>9:06:55</w:t>
+            </w:r>
+          </w:p>
+        </w:tc>
+        <w:tc>
+          <w:tcPr>
+            <w:tcW w:w="1432" w:type="dxa"/>
+          </w:tcPr>
+          <w:p>
+            <w:pPr>
+              <w:autoSpaceDE w:val="0"/>
+              <w:autoSpaceDN w:val="0"/>
+              <w:adjustRightInd w:val="0"/>
+              <w:jc w:val="right"/>
+              <w:rPr>
+                <w:rFonts w:ascii="Calibri" w:hAnsi="Calibri" w:cs="Calibri"/>
+                <w:color w:val="000000"/>
+              </w:rPr>
+            </w:pPr>
+            <w:r>
+              <w:rPr>
+                <w:rFonts w:ascii="Calibri" w:hAnsi="Calibri" w:cs="Calibri"/>
+                <w:color w:val="000000"/>
+              </w:rPr>
+              <w:t>0:03:24</w:t>
+            </w:r>
+          </w:p>
+        </w:tc>
+        <w:tc>
+          <w:tcPr>
+            <w:tcW w:w="1183" w:type="dxa"/>
+          </w:tcPr>
+          <w:p>
+            <w:pPr>
+              <w:autoSpaceDE w:val="0"/>
+              <w:autoSpaceDN w:val="0"/>
+              <w:adjustRightInd w:val="0"/>
+              <w:jc w:val="right"/>
+              <w:rPr>
+                <w:rFonts w:ascii="Calibri" w:hAnsi="Calibri" w:cs="Calibri"/>
+                <w:color w:val="000000"/>
+              </w:rPr>
+            </w:pPr>
+            <w:r>
+              <w:rPr>
+                <w:rFonts w:ascii="Calibri" w:hAnsi="Calibri" w:cs="Calibri"/>
+                <w:color w:val="000000"/>
+              </w:rPr>
+              <w:t>0:07:17</w:t>
+            </w:r>
+          </w:p>
+        </w:tc>
+        <w:tc>
+          <w:tcPr>
+            <w:tcW w:w="1003" w:type="dxa"/>
+            <w:shd w:val="clear" w:color="auto" w:fill="F7CAAC" w:themeFill="accent2" w:themeFillTint="66"/>
+          </w:tcPr>
+          <w:p>
+            <w:pPr>
+              <w:autoSpaceDE w:val="0"/>
+              <w:autoSpaceDN w:val="0"/>
+              <w:adjustRightInd w:val="0"/>
+              <w:jc w:val="center"/>
+              <w:rPr>
+                <w:rFonts w:ascii="Calibri" w:hAnsi="Calibri" w:cs="Calibri"/>
+                <w:color w:val="000000"/>
+              </w:rPr>
+            </w:pPr>
+            <w:r>
+              <w:rPr>
+                <w:rFonts w:ascii="Calibri" w:hAnsi="Calibri" w:cs="Calibri"/>
+                <w:color w:val="000000"/>
+              </w:rPr>
+              <w:t>9:46:20</w:t>
+            </w:r>
+          </w:p>
+        </w:tc>
+      </w:tr>
+      <w:tr>
+        <w:trPr>
+          <w:trHeight w:val="375"/>
+        </w:trPr>
+        <w:tc>
+          <w:tcPr>
+            <w:tcW w:w="3150" w:type="dxa"/>
+            <w:shd w:val="clear" w:color="auto" w:fill="B4C6E7" w:themeFill="accent5" w:themeFillTint="66"/>
+          </w:tcPr>
+          <w:p>
+            <w:pPr>
+              <w:autoSpaceDE w:val="0"/>
+              <w:autoSpaceDN w:val="0"/>
+              <w:adjustRightInd w:val="0"/>
+              <w:rPr>
+                <w:rFonts w:ascii="Calibri" w:hAnsi="Calibri" w:cs="Calibri"/>
+                <w:color w:val="000000"/>
+              </w:rPr>
+            </w:pPr>
+            <w:r>
+              <w:rPr>
+                <w:rFonts w:ascii="Calibri" w:hAnsi="Calibri" w:cs="Calibri"/>
+                <w:color w:val="000000"/>
+              </w:rPr>
+              <w:t>NEUROLOGIC DISORDERS AFFECTING VOICE</w:t>
+            </w:r>
+          </w:p>
+        </w:tc>
+        <w:tc>
+          <w:tcPr>
+            <w:tcW w:w="1017" w:type="dxa"/>
+          </w:tcPr>
+          <w:p>
+            <w:pPr>
+              <w:jc w:val="right"/>
+              <w:rPr>
+                <w:rFonts w:ascii="Calibri" w:hAnsi="Calibri" w:cs="Calibri"/>
+                <w:color w:val="000000"/>
+              </w:rPr>
+            </w:pPr>
+            <w:r>
+              <w:rPr>
+                <w:rFonts w:ascii="Calibri" w:hAnsi="Calibri" w:cs="Calibri"/>
+                <w:color w:val="000000"/>
+              </w:rPr>
+              <w:t>0:05:05</w:t>
+            </w:r>
+          </w:p>
+          <w:p>
+            <w:pPr>
+              <w:autoSpaceDE w:val="0"/>
+              <w:autoSpaceDN w:val="0"/>
+              <w:adjustRightInd w:val="0"/>
+              <w:jc w:val="right"/>
+              <w:rPr>
+                <w:rFonts w:ascii="Calibri" w:hAnsi="Calibri" w:cs="Calibri"/>
+                <w:color w:val="000000"/>
+              </w:rPr>
+            </w:pPr>
+          </w:p>
+        </w:tc>
+        <w:tc>
+          <w:tcPr>
+            <w:tcW w:w="1081" w:type="dxa"/>
+          </w:tcPr>
+          <w:p>
+            <w:pPr>
+              <w:autoSpaceDE w:val="0"/>
+              <w:autoSpaceDN w:val="0"/>
+              <w:adjustRightInd w:val="0"/>
+              <w:jc w:val="right"/>
+              <w:rPr>
+                <w:rFonts w:ascii="Calibri" w:hAnsi="Calibri" w:cs="Calibri"/>
+                <w:color w:val="000000"/>
+              </w:rPr>
+            </w:pPr>
+          </w:p>
+        </w:tc>
+        <w:tc>
+          <w:tcPr>
+            <w:tcW w:w="1432" w:type="dxa"/>
+          </w:tcPr>
+          <w:p>
+            <w:pPr>
+              <w:autoSpaceDE w:val="0"/>
+              <w:autoSpaceDN w:val="0"/>
+              <w:adjustRightInd w:val="0"/>
+              <w:jc w:val="right"/>
+              <w:rPr>
+                <w:rFonts w:ascii="Calibri" w:hAnsi="Calibri" w:cs="Calibri"/>
+                <w:color w:val="000000"/>
+              </w:rPr>
+            </w:pPr>
+          </w:p>
+        </w:tc>
+        <w:tc>
+          <w:tcPr>
+            <w:tcW w:w="1183" w:type="dxa"/>
+          </w:tcPr>
+          <w:p>
+            <w:pPr>
+              <w:autoSpaceDE w:val="0"/>
+              <w:autoSpaceDN w:val="0"/>
+              <w:adjustRightInd w:val="0"/>
+              <w:jc w:val="right"/>
+              <w:rPr>
+                <w:rFonts w:ascii="Calibri" w:hAnsi="Calibri" w:cs="Calibri"/>
+                <w:color w:val="000000"/>
+              </w:rPr>
+            </w:pPr>
+          </w:p>
+        </w:tc>
+        <w:tc>
+          <w:tcPr>
+            <w:tcW w:w="1003" w:type="dxa"/>
+            <w:shd w:val="clear" w:color="auto" w:fill="F7CAAC" w:themeFill="accent2" w:themeFillTint="66"/>
+          </w:tcPr>
+          <w:p>
+            <w:pPr>
+              <w:autoSpaceDE w:val="0"/>
+              <w:autoSpaceDN w:val="0"/>
+              <w:adjustRightInd w:val="0"/>
+              <w:jc w:val="right"/>
+              <w:rPr>
+                <w:rFonts w:ascii="Calibri" w:hAnsi="Calibri" w:cs="Calibri"/>
+                <w:color w:val="000000"/>
+              </w:rPr>
+            </w:pPr>
+            <w:r>
+              <w:rPr>
+                <w:rFonts w:ascii="Calibri" w:hAnsi="Calibri" w:cs="Calibri"/>
+                <w:color w:val="000000"/>
+              </w:rPr>
+              <w:t>0:05:05</w:t>
+            </w:r>
+          </w:p>
+        </w:tc>
+      </w:tr>
+      <w:tr>
+        <w:trPr>
+          <w:trHeight w:val="255"/>
+        </w:trPr>
+        <w:tc>
+          <w:tcPr>
+            <w:tcW w:w="3150" w:type="dxa"/>
+            <w:shd w:val="clear" w:color="auto" w:fill="B4C6E7" w:themeFill="accent5" w:themeFillTint="66"/>
+          </w:tcPr>
+          <w:p>
+            <w:pPr>
+              <w:autoSpaceDE w:val="0"/>
+              <w:autoSpaceDN w:val="0"/>
+              <w:adjustRightInd w:val="0"/>
+              <w:rPr>
+                <w:rFonts w:ascii="Calibri" w:hAnsi="Calibri" w:cs="Calibri"/>
+                <w:color w:val="000000"/>
+              </w:rPr>
+            </w:pPr>
+            <w:r>
+              <w:rPr>
+                <w:rFonts w:ascii="Calibri" w:hAnsi="Calibri" w:cs="Calibri"/>
+                <w:color w:val="000000"/>
+              </w:rPr>
+              <w:t>OTHER DISORDERS AFFECTING VOICE</w:t>
+            </w:r>
+          </w:p>
+        </w:tc>
+        <w:tc>
+          <w:tcPr>
+            <w:tcW w:w="1017" w:type="dxa"/>
+          </w:tcPr>
+          <w:p>
+            <w:pPr>
+              <w:jc w:val="right"/>
+              <w:rPr>
+                <w:rFonts w:ascii="Calibri" w:hAnsi="Calibri" w:cs="Calibri"/>
+                <w:color w:val="000000"/>
+              </w:rPr>
+            </w:pPr>
+            <w:r>
+              <w:rPr>
+                <w:rFonts w:ascii="Calibri" w:hAnsi="Calibri" w:cs="Calibri"/>
+                <w:color w:val="000000"/>
+              </w:rPr>
+              <w:t>0:49:07</w:t>
+            </w:r>
+          </w:p>
+          <w:p>
+            <w:pPr>
+              <w:autoSpaceDE w:val="0"/>
+              <w:autoSpaceDN w:val="0"/>
+              <w:adjustRightInd w:val="0"/>
+              <w:jc w:val="right"/>
+              <w:rPr>
+                <w:rFonts w:ascii="Calibri" w:hAnsi="Calibri" w:cs="Calibri"/>
+                <w:color w:val="000000"/>
+              </w:rPr>
+            </w:pPr>
+          </w:p>
+        </w:tc>
+        <w:tc>
+          <w:tcPr>
+            <w:tcW w:w="1081" w:type="dxa"/>
+          </w:tcPr>
+          <w:p>
+            <w:pPr>
+              <w:autoSpaceDE w:val="0"/>
+              <w:autoSpaceDN w:val="0"/>
+              <w:adjustRightInd w:val="0"/>
+              <w:jc w:val="right"/>
+              <w:rPr>
+                <w:rFonts w:ascii="Calibri" w:hAnsi="Calibri" w:cs="Calibri"/>
+                <w:color w:val="000000"/>
+              </w:rPr>
+            </w:pPr>
+            <w:r>
+              <w:rPr>
+                <w:rFonts w:ascii="Calibri" w:hAnsi="Calibri" w:cs="Calibri"/>
+                <w:color w:val="000000"/>
+              </w:rPr>
+              <w:t>0:10:59</w:t>
+            </w:r>
+          </w:p>
+        </w:tc>
+        <w:tc>
+          <w:tcPr>
+            <w:tcW w:w="1432" w:type="dxa"/>
+          </w:tcPr>
+          <w:p>
+            <w:pPr>
+              <w:autoSpaceDE w:val="0"/>
+              <w:autoSpaceDN w:val="0"/>
+              <w:adjustRightInd w:val="0"/>
+              <w:jc w:val="right"/>
+              <w:rPr>
+                <w:rFonts w:ascii="Calibri" w:hAnsi="Calibri" w:cs="Calibri"/>
+                <w:color w:val="000000"/>
+              </w:rPr>
+            </w:pPr>
+          </w:p>
+        </w:tc>
+        <w:tc>
+          <w:tcPr>
+            <w:tcW w:w="1183" w:type="dxa"/>
+          </w:tcPr>
+          <w:p>
+            <w:pPr>
+              <w:autoSpaceDE w:val="0"/>
+              <w:autoSpaceDN w:val="0"/>
+              <w:adjustRightInd w:val="0"/>
+              <w:jc w:val="right"/>
+              <w:rPr>
+                <w:rFonts w:ascii="Calibri" w:hAnsi="Calibri" w:cs="Calibri"/>
+                <w:color w:val="000000"/>
+              </w:rPr>
+            </w:pPr>
+            <w:r>
+              <w:rPr>
+                <w:rFonts w:ascii="Calibri" w:hAnsi="Calibri" w:cs="Calibri"/>
+                <w:color w:val="000000"/>
+              </w:rPr>
+              <w:t>0:18:01</w:t>
+            </w:r>
+          </w:p>
+        </w:tc>
+        <w:tc>
+          <w:tcPr>
+            <w:tcW w:w="1003" w:type="dxa"/>
+            <w:shd w:val="clear" w:color="auto" w:fill="F7CAAC" w:themeFill="accent2" w:themeFillTint="66"/>
+          </w:tcPr>
+          <w:p>
+            <w:pPr>
+              <w:autoSpaceDE w:val="0"/>
+              <w:autoSpaceDN w:val="0"/>
+              <w:adjustRightInd w:val="0"/>
+              <w:jc w:val="right"/>
+              <w:rPr>
+                <w:rFonts w:ascii="Calibri" w:hAnsi="Calibri" w:cs="Calibri"/>
+                <w:color w:val="000000"/>
+              </w:rPr>
+            </w:pPr>
+            <w:r>
+              <w:rPr>
+                <w:rFonts w:ascii="Calibri" w:hAnsi="Calibri" w:cs="Calibri"/>
+                <w:color w:val="000000"/>
+              </w:rPr>
+              <w:t>1:18:07</w:t>
+            </w:r>
+          </w:p>
+        </w:tc>
+      </w:tr>
+      <w:tr>
+        <w:trPr>
+          <w:trHeight w:val="120"/>
+        </w:trPr>
+        <w:tc>
+          <w:tcPr>
+            <w:tcW w:w="3150" w:type="dxa"/>
+            <w:shd w:val="clear" w:color="auto" w:fill="B4C6E7" w:themeFill="accent5" w:themeFillTint="66"/>
+          </w:tcPr>
+          <w:p>
+            <w:pPr>
+              <w:autoSpaceDE w:val="0"/>
+              <w:autoSpaceDN w:val="0"/>
+              <w:adjustRightInd w:val="0"/>
+              <w:rPr>
+                <w:rFonts w:ascii="Calibri" w:hAnsi="Calibri" w:cs="Calibri"/>
+                <w:color w:val="000000"/>
+              </w:rPr>
+            </w:pPr>
+            <w:r>
+              <w:rPr>
+                <w:rFonts w:ascii="Calibri" w:hAnsi="Calibri" w:cs="Calibri"/>
+                <w:color w:val="000000"/>
+              </w:rPr>
+              <w:t>RECURRENT PARALYSIS</w:t>
+            </w:r>
+          </w:p>
+        </w:tc>
+        <w:tc>
+          <w:tcPr>
+            <w:tcW w:w="1017" w:type="dxa"/>
+          </w:tcPr>
+          <w:p>
+            <w:pPr>
+              <w:jc w:val="right"/>
+              <w:rPr>
+                <w:rFonts w:ascii="Calibri" w:hAnsi="Calibri" w:cs="Calibri"/>
+                <w:color w:val="000000"/>
+              </w:rPr>
+            </w:pPr>
+            <w:r>
+              <w:rPr>
+                <w:rFonts w:ascii="Calibri" w:hAnsi="Calibri" w:cs="Calibri"/>
+                <w:color w:val="000000"/>
+              </w:rPr>
+              <w:t>0:32:00</w:t>
+            </w:r>
+          </w:p>
+          <w:p>
+            <w:pPr>
+              <w:autoSpaceDE w:val="0"/>
+              <w:autoSpaceDN w:val="0"/>
+              <w:adjustRightInd w:val="0"/>
+              <w:jc w:val="right"/>
+              <w:rPr>
+                <w:rFonts w:ascii="Calibri" w:hAnsi="Calibri" w:cs="Calibri"/>
+                <w:color w:val="000000"/>
+              </w:rPr>
+            </w:pPr>
+          </w:p>
+        </w:tc>
+        <w:tc>
+          <w:tcPr>
+            <w:tcW w:w="1081" w:type="dxa"/>
+          </w:tcPr>
+          <w:p>
+            <w:pPr>
+              <w:autoSpaceDE w:val="0"/>
+              <w:autoSpaceDN w:val="0"/>
+              <w:adjustRightInd w:val="0"/>
+              <w:jc w:val="right"/>
+              <w:rPr>
+                <w:rFonts w:ascii="Calibri" w:hAnsi="Calibri" w:cs="Calibri"/>
+                <w:color w:val="000000"/>
+              </w:rPr>
+            </w:pPr>
+          </w:p>
+        </w:tc>
+        <w:tc>
+          <w:tcPr>
+            <w:tcW w:w="1432" w:type="dxa"/>
+          </w:tcPr>
+          <w:p>
+            <w:pPr>
+              <w:autoSpaceDE w:val="0"/>
+              <w:autoSpaceDN w:val="0"/>
+              <w:adjustRightInd w:val="0"/>
+              <w:jc w:val="right"/>
+              <w:rPr>
+                <w:rFonts w:ascii="Calibri" w:hAnsi="Calibri" w:cs="Calibri"/>
+                <w:color w:val="000000"/>
+              </w:rPr>
+            </w:pPr>
+          </w:p>
+        </w:tc>
+        <w:tc>
+          <w:tcPr>
+            <w:tcW w:w="1183" w:type="dxa"/>
+          </w:tcPr>
+          <w:p>
+            <w:pPr>
+              <w:autoSpaceDE w:val="0"/>
+              <w:autoSpaceDN w:val="0"/>
+              <w:adjustRightInd w:val="0"/>
+              <w:jc w:val="right"/>
+              <w:rPr>
+                <w:rFonts w:ascii="Calibri" w:hAnsi="Calibri" w:cs="Calibri"/>
+                <w:color w:val="000000"/>
+              </w:rPr>
+            </w:pPr>
+            <w:r>
+              <w:rPr>
+                <w:rFonts w:ascii="Calibri" w:hAnsi="Calibri" w:cs="Calibri"/>
+                <w:color w:val="000000"/>
+              </w:rPr>
+              <w:t>0:04:07</w:t>
+            </w:r>
+          </w:p>
+        </w:tc>
+        <w:tc>
+          <w:tcPr>
+            <w:tcW w:w="1003" w:type="dxa"/>
+            <w:shd w:val="clear" w:color="auto" w:fill="F7CAAC" w:themeFill="accent2" w:themeFillTint="66"/>
+          </w:tcPr>
+          <w:p>
+            <w:pPr>
+              <w:autoSpaceDE w:val="0"/>
+              <w:autoSpaceDN w:val="0"/>
+              <w:adjustRightInd w:val="0"/>
+              <w:jc w:val="right"/>
+              <w:rPr>
+                <w:rFonts w:ascii="Calibri" w:hAnsi="Calibri" w:cs="Calibri"/>
+                <w:color w:val="000000"/>
+              </w:rPr>
+            </w:pPr>
+            <w:r>
+              <w:rPr>
+                <w:rFonts w:ascii="Calibri" w:hAnsi="Calibri" w:cs="Calibri"/>
+                <w:color w:val="000000"/>
+              </w:rPr>
+              <w:t>0:36:07</w:t>
+            </w:r>
+          </w:p>
+        </w:tc>
+      </w:tr>
+      <w:tr>
+        <w:trPr>
+          <w:trHeight w:val="255"/>
+        </w:trPr>
+        <w:tc>
+          <w:tcPr>
+            <w:tcW w:w="3150" w:type="dxa"/>
+            <w:shd w:val="clear" w:color="auto" w:fill="B4C6E7" w:themeFill="accent5" w:themeFillTint="66"/>
+          </w:tcPr>
+          <w:p>
+            <w:pPr>
+              <w:autoSpaceDE w:val="0"/>
+              <w:autoSpaceDN w:val="0"/>
+              <w:adjustRightInd w:val="0"/>
+              <w:rPr>
+                <w:rFonts w:ascii="Calibri" w:hAnsi="Calibri" w:cs="Calibri"/>
+                <w:color w:val="000000"/>
+              </w:rPr>
+            </w:pPr>
+            <w:r>
+              <w:rPr>
+                <w:rFonts w:ascii="Calibri" w:hAnsi="Calibri" w:cs="Calibri"/>
+                <w:color w:val="000000"/>
+              </w:rPr>
+              <w:t>SPASMODIC DYSPHONIA</w:t>
+            </w:r>
+          </w:p>
+        </w:tc>
+        <w:tc>
+          <w:tcPr>
+            <w:tcW w:w="1017" w:type="dxa"/>
+          </w:tcPr>
+          <w:p>
+            <w:pPr>
+              <w:jc w:val="right"/>
+              <w:rPr>
+                <w:rFonts w:ascii="Calibri" w:hAnsi="Calibri" w:cs="Calibri"/>
+                <w:color w:val="000000"/>
+              </w:rPr>
+            </w:pPr>
+            <w:r>
+              <w:rPr>
+                <w:rFonts w:ascii="Calibri" w:hAnsi="Calibri" w:cs="Calibri"/>
+                <w:color w:val="000000"/>
+              </w:rPr>
+              <w:t>0:09:49</w:t>
+            </w:r>
+          </w:p>
+          <w:p>
+            <w:pPr>
+              <w:autoSpaceDE w:val="0"/>
+              <w:autoSpaceDN w:val="0"/>
+              <w:adjustRightInd w:val="0"/>
+              <w:jc w:val="right"/>
+              <w:rPr>
+                <w:rFonts w:ascii="Calibri" w:hAnsi="Calibri" w:cs="Calibri"/>
+                <w:color w:val="000000"/>
+              </w:rPr>
+            </w:pPr>
+          </w:p>
+        </w:tc>
+        <w:tc>
+          <w:tcPr>
+            <w:tcW w:w="1081" w:type="dxa"/>
+          </w:tcPr>
+          <w:p>
+            <w:pPr>
+              <w:autoSpaceDE w:val="0"/>
+              <w:autoSpaceDN w:val="0"/>
+              <w:adjustRightInd w:val="0"/>
+              <w:jc w:val="right"/>
+              <w:rPr>
+                <w:rFonts w:ascii="Calibri" w:hAnsi="Calibri" w:cs="Calibri"/>
+                <w:color w:val="000000"/>
+              </w:rPr>
+            </w:pPr>
+            <w:r>
+              <w:rPr>
+                <w:rFonts w:ascii="Calibri" w:hAnsi="Calibri" w:cs="Calibri"/>
+                <w:color w:val="000000"/>
+              </w:rPr>
+              <w:t>0:23:03</w:t>
+            </w:r>
+          </w:p>
+        </w:tc>
+        <w:tc>
+          <w:tcPr>
+            <w:tcW w:w="1432" w:type="dxa"/>
+          </w:tcPr>
+          <w:p>
+            <w:pPr>
+              <w:autoSpaceDE w:val="0"/>
+              <w:autoSpaceDN w:val="0"/>
+              <w:adjustRightInd w:val="0"/>
+              <w:jc w:val="right"/>
+              <w:rPr>
+                <w:rFonts w:ascii="Calibri" w:hAnsi="Calibri" w:cs="Calibri"/>
+                <w:color w:val="000000"/>
+              </w:rPr>
+            </w:pPr>
+            <w:r>
+              <w:rPr>
+                <w:rFonts w:ascii="Calibri" w:hAnsi="Calibri" w:cs="Calibri"/>
+                <w:color w:val="000000"/>
+              </w:rPr>
+              <w:t>0:00:04</w:t>
+            </w:r>
+          </w:p>
+        </w:tc>
+        <w:tc>
+          <w:tcPr>
+            <w:tcW w:w="1183" w:type="dxa"/>
+          </w:tcPr>
+          <w:p>
+            <w:pPr>
+              <w:autoSpaceDE w:val="0"/>
+              <w:autoSpaceDN w:val="0"/>
+              <w:adjustRightInd w:val="0"/>
+              <w:jc w:val="right"/>
+              <w:rPr>
+                <w:rFonts w:ascii="Calibri" w:hAnsi="Calibri" w:cs="Calibri"/>
+                <w:color w:val="000000"/>
+              </w:rPr>
+            </w:pPr>
+          </w:p>
+        </w:tc>
+        <w:tc>
+          <w:tcPr>
+            <w:tcW w:w="1003" w:type="dxa"/>
+            <w:shd w:val="clear" w:color="auto" w:fill="F7CAAC" w:themeFill="accent2" w:themeFillTint="66"/>
+          </w:tcPr>
+          <w:p>
+            <w:pPr>
+              <w:autoSpaceDE w:val="0"/>
+              <w:autoSpaceDN w:val="0"/>
+              <w:adjustRightInd w:val="0"/>
+              <w:jc w:val="right"/>
+              <w:rPr>
+                <w:rFonts w:ascii="Calibri" w:hAnsi="Calibri" w:cs="Calibri"/>
+                <w:color w:val="000000"/>
+              </w:rPr>
+            </w:pPr>
+            <w:r>
+              <w:rPr>
+                <w:rFonts w:ascii="Calibri" w:hAnsi="Calibri" w:cs="Calibri"/>
+                <w:color w:val="000000"/>
+              </w:rPr>
+              <w:t>0:32:56</w:t>
+            </w:r>
+          </w:p>
+        </w:tc>
+      </w:tr>
+      <w:tr>
+        <w:trPr>
+          <w:trHeight w:val="375"/>
+        </w:trPr>
+        <w:tc>
+          <w:tcPr>
+            <w:tcW w:w="3150" w:type="dxa"/>
+            <w:shd w:val="clear" w:color="auto" w:fill="B4C6E7" w:themeFill="accent5" w:themeFillTint="66"/>
+          </w:tcPr>
+          <w:p>
+            <w:pPr>
+              <w:autoSpaceDE w:val="0"/>
+              <w:autoSpaceDN w:val="0"/>
+              <w:adjustRightInd w:val="0"/>
+              <w:rPr>
+                <w:rFonts w:ascii="Calibri" w:hAnsi="Calibri" w:cs="Calibri"/>
+                <w:color w:val="000000"/>
+              </w:rPr>
+            </w:pPr>
+            <w:r>
+              <w:rPr>
+                <w:rFonts w:ascii="Calibri" w:hAnsi="Calibri" w:cs="Calibri"/>
+                <w:color w:val="000000"/>
+              </w:rPr>
+              <w:t>SYSTEMIC CONDITIONS AFFECTING VOICE</w:t>
+            </w:r>
+          </w:p>
+        </w:tc>
+        <w:tc>
+          <w:tcPr>
+            <w:tcW w:w="1017" w:type="dxa"/>
+          </w:tcPr>
+          <w:p>
+            <w:pPr>
+              <w:jc w:val="right"/>
+              <w:rPr>
+                <w:rFonts w:ascii="Calibri" w:hAnsi="Calibri" w:cs="Calibri"/>
+                <w:color w:val="000000"/>
+              </w:rPr>
+            </w:pPr>
+            <w:r>
+              <w:rPr>
+                <w:rFonts w:ascii="Calibri" w:hAnsi="Calibri" w:cs="Calibri"/>
+                <w:color w:val="000000"/>
+              </w:rPr>
+              <w:t>0:12:52</w:t>
+            </w:r>
+          </w:p>
+          <w:p>
+            <w:pPr>
+              <w:autoSpaceDE w:val="0"/>
+              <w:autoSpaceDN w:val="0"/>
+              <w:adjustRightInd w:val="0"/>
+              <w:jc w:val="right"/>
+              <w:rPr>
+                <w:rFonts w:ascii="Calibri" w:hAnsi="Calibri" w:cs="Calibri"/>
+                <w:color w:val="000000"/>
+              </w:rPr>
+            </w:pPr>
+          </w:p>
+        </w:tc>
+        <w:tc>
+          <w:tcPr>
+            <w:tcW w:w="1081" w:type="dxa"/>
+          </w:tcPr>
+          <w:p>
+            <w:pPr>
+              <w:autoSpaceDE w:val="0"/>
+              <w:autoSpaceDN w:val="0"/>
+              <w:adjustRightInd w:val="0"/>
+              <w:jc w:val="right"/>
+              <w:rPr>
+                <w:rFonts w:ascii="Calibri" w:hAnsi="Calibri" w:cs="Calibri"/>
+                <w:color w:val="000000"/>
+              </w:rPr>
+            </w:pPr>
+          </w:p>
+        </w:tc>
+        <w:tc>
+          <w:tcPr>
+            <w:tcW w:w="1432" w:type="dxa"/>
+          </w:tcPr>
+          <w:p>
+            <w:pPr>
+              <w:autoSpaceDE w:val="0"/>
+              <w:autoSpaceDN w:val="0"/>
+              <w:adjustRightInd w:val="0"/>
+              <w:jc w:val="right"/>
+              <w:rPr>
+                <w:rFonts w:ascii="Calibri" w:hAnsi="Calibri" w:cs="Calibri"/>
+                <w:color w:val="000000"/>
+              </w:rPr>
+            </w:pPr>
+          </w:p>
+        </w:tc>
+        <w:tc>
+          <w:tcPr>
+            <w:tcW w:w="1183" w:type="dxa"/>
+          </w:tcPr>
+          <w:p>
+            <w:pPr>
+              <w:autoSpaceDE w:val="0"/>
+              <w:autoSpaceDN w:val="0"/>
+              <w:adjustRightInd w:val="0"/>
+              <w:jc w:val="right"/>
+              <w:rPr>
+                <w:rFonts w:ascii="Calibri" w:hAnsi="Calibri" w:cs="Calibri"/>
+                <w:color w:val="000000"/>
+              </w:rPr>
+            </w:pPr>
+          </w:p>
+        </w:tc>
+        <w:tc>
+          <w:tcPr>
+            <w:tcW w:w="1003" w:type="dxa"/>
+            <w:shd w:val="clear" w:color="auto" w:fill="F7CAAC" w:themeFill="accent2" w:themeFillTint="66"/>
+          </w:tcPr>
+          <w:p>
+            <w:pPr>
+              <w:autoSpaceDE w:val="0"/>
+              <w:autoSpaceDN w:val="0"/>
+              <w:adjustRightInd w:val="0"/>
+              <w:jc w:val="right"/>
+              <w:rPr>
+                <w:rFonts w:ascii="Calibri" w:hAnsi="Calibri" w:cs="Calibri"/>
+                <w:color w:val="000000"/>
+              </w:rPr>
+            </w:pPr>
+            <w:r>
+              <w:rPr>
+                <w:rFonts w:ascii="Calibri" w:hAnsi="Calibri" w:cs="Calibri"/>
+                <w:color w:val="000000"/>
+              </w:rPr>
+              <w:t>0:12:52</w:t>
+            </w:r>
+          </w:p>
+        </w:tc>
+      </w:tr>
+      <w:tr>
+        <w:trPr>
+          <w:trHeight w:val="375"/>
+        </w:trPr>
+        <w:tc>
+          <w:tcPr>
+            <w:tcW w:w="3150" w:type="dxa"/>
+            <w:shd w:val="clear" w:color="auto" w:fill="F7CAAC" w:themeFill="accent2" w:themeFillTint="66"/>
+          </w:tcPr>
+          <w:p>
+            <w:pPr>
+              <w:autoSpaceDE w:val="0"/>
+              <w:autoSpaceDN w:val="0"/>
+              <w:adjustRightInd w:val="0"/>
+              <w:rPr>
+                <w:rFonts w:ascii="Calibri" w:hAnsi="Calibri" w:cs="Calibri"/>
+                <w:color w:val="000000"/>
+              </w:rPr>
+            </w:pPr>
+            <w:r>
+              <w:rPr>
+                <w:rFonts w:ascii="Calibri" w:hAnsi="Calibri" w:cs="Calibri"/>
+                <w:color w:val="000000"/>
+              </w:rPr>
+              <w:t>TOTAL</w:t>
+            </w:r>
+          </w:p>
+        </w:tc>
+        <w:tc>
+          <w:tcPr>
+            <w:tcW w:w="1017" w:type="dxa"/>
+            <w:shd w:val="clear" w:color="auto" w:fill="F7CAAC" w:themeFill="accent2" w:themeFillTint="66"/>
+            <w:vAlign w:val="center"/>
+          </w:tcPr>
+          <w:p>
+            <w:pPr>
+              <w:jc w:val="right"/>
+              <w:rPr>
+                <w:rFonts w:ascii="Calibri" w:hAnsi="Calibri" w:cs="Calibri"/>
+                <w:color w:val="000000"/>
+              </w:rPr>
+            </w:pPr>
+            <w:r>
+              <w:rPr>
+                <w:rFonts w:ascii="Calibri" w:hAnsi="Calibri" w:cs="Calibri"/>
+                <w:color w:val="000000"/>
+              </w:rPr>
+              <w:t>5:50:05</w:t>
+            </w:r>
+          </w:p>
+        </w:tc>
+        <w:tc>
+          <w:tcPr>
+            <w:tcW w:w="1081" w:type="dxa"/>
+            <w:shd w:val="clear" w:color="auto" w:fill="F7CAAC" w:themeFill="accent2" w:themeFillTint="66"/>
+            <w:vAlign w:val="center"/>
+          </w:tcPr>
+          <w:p>
+            <w:pPr>
+              <w:jc w:val="right"/>
+              <w:rPr>
+                <w:rFonts w:ascii="Calibri" w:hAnsi="Calibri" w:cs="Calibri"/>
+                <w:color w:val="000000"/>
+              </w:rPr>
+            </w:pPr>
+            <w:r>
+              <w:rPr>
+                <w:rFonts w:ascii="Calibri" w:hAnsi="Calibri" w:cs="Calibri"/>
+                <w:color w:val="000000"/>
+              </w:rPr>
+              <w:t>39:58:01</w:t>
+            </w:r>
+          </w:p>
+        </w:tc>
+        <w:tc>
+          <w:tcPr>
+            <w:tcW w:w="1432" w:type="dxa"/>
+            <w:shd w:val="clear" w:color="auto" w:fill="F7CAAC" w:themeFill="accent2" w:themeFillTint="66"/>
+            <w:vAlign w:val="center"/>
+          </w:tcPr>
+          <w:p>
+            <w:pPr>
+              <w:jc w:val="right"/>
+              <w:rPr>
+                <w:rFonts w:ascii="Calibri" w:hAnsi="Calibri" w:cs="Calibri"/>
+                <w:color w:val="000000"/>
+              </w:rPr>
+            </w:pPr>
+            <w:r>
+              <w:rPr>
+                <w:rFonts w:ascii="Calibri" w:hAnsi="Calibri" w:cs="Calibri"/>
+                <w:color w:val="000000"/>
+              </w:rPr>
+              <w:t>0:13:44</w:t>
+            </w:r>
+          </w:p>
+        </w:tc>
+        <w:tc>
+          <w:tcPr>
+            <w:tcW w:w="1183" w:type="dxa"/>
+            <w:shd w:val="clear" w:color="auto" w:fill="F7CAAC" w:themeFill="accent2" w:themeFillTint="66"/>
+            <w:vAlign w:val="center"/>
+          </w:tcPr>
+          <w:p>
+            <w:pPr>
+              <w:jc w:val="right"/>
+              <w:rPr>
+                <w:rFonts w:ascii="Calibri" w:hAnsi="Calibri" w:cs="Calibri"/>
+                <w:color w:val="000000"/>
+              </w:rPr>
+            </w:pPr>
+            <w:r>
+              <w:rPr>
+                <w:rFonts w:ascii="Calibri" w:hAnsi="Calibri" w:cs="Calibri"/>
+                <w:color w:val="000000"/>
+              </w:rPr>
+              <w:t>9:51:21</w:t>
+            </w:r>
+          </w:p>
+        </w:tc>
+        <w:tc>
+          <w:tcPr>
+            <w:tcW w:w="1003" w:type="dxa"/>
+            <w:shd w:val="clear" w:color="auto" w:fill="F7CAAC" w:themeFill="accent2" w:themeFillTint="66"/>
+            <w:vAlign w:val="center"/>
+          </w:tcPr>
+          <w:p>
+            <w:pPr>
+              <w:jc w:val="right"/>
+              <w:rPr>
+                <w:rFonts w:ascii="Calibri" w:hAnsi="Calibri" w:cs="Calibri"/>
+                <w:color w:val="000000"/>
+              </w:rPr>
+            </w:pPr>
+            <w:r>
+              <w:rPr>
+                <w:rFonts w:ascii="Calibri" w:hAnsi="Calibri" w:cs="Calibri"/>
+                <w:color w:val="000000"/>
+              </w:rPr>
+              <w:t>55:53:11</w:t>
+            </w:r>
+          </w:p>
+        </w:tc>
+      </w:tr>
+    </w:tbl>
     <w:p/>
     <w:p/>
     <w:p/>
@@ -7696,6 +9271,36 @@
         </w:drawing>
       </w:r>
     </w:p>
+    <w:p/>
+    <w:p/>
+    <w:p/>
+    <w:p/>
+    <w:p/>
+    <w:p/>
+    <w:p/>
+    <w:p/>
+    <w:p>
+      <w:r>
+        <w:rPr>
+          <w:noProof/>
+          <w:lang w:eastAsia="es-ES"/>
+        </w:rPr>
+        <w:drawing>
+          <wp:inline distT="0" distB="0" distL="0" distR="0">
+            <wp:extent cx="5400040" cy="3150235"/>
+            <wp:effectExtent l="0" t="0" r="10160" b="12065"/>
+            <wp:docPr id="1" name="Gráfico 1"/>
+            <wp:cNvGraphicFramePr/>
+            <a:graphic xmlns:a="http://schemas.openxmlformats.org/drawingml/2006/main">
+              <a:graphicData uri="http://schemas.openxmlformats.org/drawingml/2006/chart">
+                <c:chart xmlns:c="http://schemas.openxmlformats.org/drawingml/2006/chart" xmlns:r="http://schemas.openxmlformats.org/officeDocument/2006/relationships" r:id="rId10"/>
+              </a:graphicData>
+            </a:graphic>
+          </wp:inline>
+        </w:drawing>
+      </w:r>
+    </w:p>
+    <w:p/>
     <w:sectPr>
       <w:pgSz w:w="11906" w:h="16838"/>
       <w:pgMar w:top="1417" w:right="1701" w:bottom="1417" w:left="1701" w:header="708" w:footer="708" w:gutter="0"/>
@@ -9288,6 +10893,25 @@
       <w:sz w:val="18"/>
       <w:szCs w:val="18"/>
     </w:rPr>
+  </w:style>
+  <w:style w:type="table" w:styleId="Tablaconcuadrcula">
+    <w:name w:val="Table Grid"/>
+    <w:basedOn w:val="Tablanormal"/>
+    <w:uiPriority w:val="39"/>
+    <w:rsid w:val="007D725F"/>
+    <w:pPr>
+      <w:spacing w:after="0" w:line="240" w:lineRule="auto"/>
+    </w:pPr>
+    <w:tblPr>
+      <w:tblBorders>
+        <w:top w:val="single" w:sz="4" w:space="0" w:color="auto"/>
+        <w:left w:val="single" w:sz="4" w:space="0" w:color="auto"/>
+        <w:bottom w:val="single" w:sz="4" w:space="0" w:color="auto"/>
+        <w:right w:val="single" w:sz="4" w:space="0" w:color="auto"/>
+        <w:insideH w:val="single" w:sz="4" w:space="0" w:color="auto"/>
+        <w:insideV w:val="single" w:sz="4" w:space="0" w:color="auto"/>
+      </w:tblBorders>
+    </w:tblPr>
   </w:style>
 </w:styles>
 </file>
@@ -11134,6 +12758,824 @@
 </c:chartSpace>
 </file>
 
+<file path=word/charts/chart5.xml><?xml version="1.0" encoding="utf-8"?>
+<c:chartSpace xmlns:c="http://schemas.openxmlformats.org/drawingml/2006/chart" xmlns:a="http://schemas.openxmlformats.org/drawingml/2006/main" xmlns:r="http://schemas.openxmlformats.org/officeDocument/2006/relationships" xmlns:c16r2="http://schemas.microsoft.com/office/drawing/2015/06/chart">
+  <c:date1904 val="0"/>
+  <c:lang val="es-ES"/>
+  <c:roundedCorners val="0"/>
+  <mc:AlternateContent xmlns:mc="http://schemas.openxmlformats.org/markup-compatibility/2006">
+    <mc:Choice xmlns:c14="http://schemas.microsoft.com/office/drawing/2007/8/2/chart" Requires="c14">
+      <c14:style val="102"/>
+    </mc:Choice>
+    <mc:Fallback>
+      <c:style val="2"/>
+    </mc:Fallback>
+  </mc:AlternateContent>
+  <c:chart>
+    <c:title>
+      <c:overlay val="0"/>
+      <c:spPr>
+        <a:noFill/>
+        <a:ln>
+          <a:noFill/>
+        </a:ln>
+        <a:effectLst/>
+      </c:spPr>
+      <c:txPr>
+        <a:bodyPr rot="0" spcFirstLastPara="1" vertOverflow="ellipsis" vert="horz" wrap="square" anchor="ctr" anchorCtr="1"/>
+        <a:lstStyle/>
+        <a:p>
+          <a:pPr>
+            <a:defRPr sz="1400" b="0" i="0" u="none" strike="noStrike" kern="1200" spc="0" baseline="0">
+              <a:solidFill>
+                <a:schemeClr val="tx1">
+                  <a:lumMod val="65000"/>
+                  <a:lumOff val="35000"/>
+                </a:schemeClr>
+              </a:solidFill>
+              <a:latin typeface="+mn-lt"/>
+              <a:ea typeface="+mn-ea"/>
+              <a:cs typeface="+mn-cs"/>
+            </a:defRPr>
+          </a:pPr>
+          <a:endParaRPr lang="es-ES"/>
+        </a:p>
+      </c:txPr>
+    </c:title>
+    <c:autoTitleDeleted val="0"/>
+    <c:plotArea>
+      <c:layout/>
+      <c:barChart>
+        <c:barDir val="col"/>
+        <c:grouping val="clustered"/>
+        <c:varyColors val="0"/>
+        <c:ser>
+          <c:idx val="0"/>
+          <c:order val="0"/>
+          <c:tx>
+            <c:strRef>
+              <c:f>Hoja1!$B$1</c:f>
+              <c:strCache>
+                <c:ptCount val="1"/>
+                <c:pt idx="0">
+                  <c:v>Abnormalities of the Vocal Fold</c:v>
+                </c:pt>
+              </c:strCache>
+            </c:strRef>
+          </c:tx>
+          <c:spPr>
+            <a:solidFill>
+              <a:schemeClr val="accent1"/>
+            </a:solidFill>
+            <a:ln>
+              <a:noFill/>
+            </a:ln>
+            <a:effectLst/>
+          </c:spPr>
+          <c:invertIfNegative val="0"/>
+          <c:cat>
+            <c:strRef>
+              <c:f>Hoja1!$A$2:$A$5</c:f>
+              <c:strCache>
+                <c:ptCount val="4"/>
+                <c:pt idx="0">
+                  <c:v>SVD</c:v>
+                </c:pt>
+                <c:pt idx="1">
+                  <c:v>AVFAD</c:v>
+                </c:pt>
+                <c:pt idx="2">
+                  <c:v>VOICED</c:v>
+                </c:pt>
+                <c:pt idx="3">
+                  <c:v>THALENTO</c:v>
+                </c:pt>
+              </c:strCache>
+            </c:strRef>
+          </c:cat>
+          <c:val>
+            <c:numRef>
+              <c:f>Hoja1!$B$2:$B$5</c:f>
+              <c:numCache>
+                <c:formatCode>General</c:formatCode>
+                <c:ptCount val="4"/>
+                <c:pt idx="0">
+                  <c:v>0</c:v>
+                </c:pt>
+                <c:pt idx="1">
+                  <c:v>2.5</c:v>
+                </c:pt>
+                <c:pt idx="2">
+                  <c:v>3.5</c:v>
+                </c:pt>
+                <c:pt idx="3">
+                  <c:v>4.5</c:v>
+                </c:pt>
+              </c:numCache>
+            </c:numRef>
+          </c:val>
+          <c:extLst>
+            <c:ext xmlns:c16="http://schemas.microsoft.com/office/drawing/2014/chart" uri="{C3380CC4-5D6E-409C-BE32-E72D297353CC}">
+              <c16:uniqueId val="{00000000-C628-440A-83F2-0351D35E75BE}"/>
+            </c:ext>
+          </c:extLst>
+        </c:ser>
+        <c:ser>
+          <c:idx val="1"/>
+          <c:order val="1"/>
+          <c:tx>
+            <c:strRef>
+              <c:f>Hoja1!$C$1</c:f>
+              <c:strCache>
+                <c:ptCount val="1"/>
+                <c:pt idx="0">
+                  <c:v>control</c:v>
+                </c:pt>
+              </c:strCache>
+            </c:strRef>
+          </c:tx>
+          <c:spPr>
+            <a:solidFill>
+              <a:schemeClr val="accent2"/>
+            </a:solidFill>
+            <a:ln>
+              <a:noFill/>
+            </a:ln>
+            <a:effectLst/>
+          </c:spPr>
+          <c:invertIfNegative val="0"/>
+          <c:cat>
+            <c:strRef>
+              <c:f>Hoja1!$A$2:$A$5</c:f>
+              <c:strCache>
+                <c:ptCount val="4"/>
+                <c:pt idx="0">
+                  <c:v>SVD</c:v>
+                </c:pt>
+                <c:pt idx="1">
+                  <c:v>AVFAD</c:v>
+                </c:pt>
+                <c:pt idx="2">
+                  <c:v>VOICED</c:v>
+                </c:pt>
+                <c:pt idx="3">
+                  <c:v>THALENTO</c:v>
+                </c:pt>
+              </c:strCache>
+            </c:strRef>
+          </c:cat>
+          <c:val>
+            <c:numRef>
+              <c:f>Hoja1!$C$2:$C$5</c:f>
+              <c:numCache>
+                <c:formatCode>General</c:formatCode>
+                <c:ptCount val="4"/>
+                <c:pt idx="0">
+                  <c:v>2.4</c:v>
+                </c:pt>
+                <c:pt idx="1">
+                  <c:v>4.4000000000000004</c:v>
+                </c:pt>
+                <c:pt idx="2">
+                  <c:v>1.8</c:v>
+                </c:pt>
+                <c:pt idx="3">
+                  <c:v>2.8</c:v>
+                </c:pt>
+              </c:numCache>
+            </c:numRef>
+          </c:val>
+          <c:extLst>
+            <c:ext xmlns:c16="http://schemas.microsoft.com/office/drawing/2014/chart" uri="{C3380CC4-5D6E-409C-BE32-E72D297353CC}">
+              <c16:uniqueId val="{00000001-C628-440A-83F2-0351D35E75BE}"/>
+            </c:ext>
+          </c:extLst>
+        </c:ser>
+        <c:ser>
+          <c:idx val="2"/>
+          <c:order val="2"/>
+          <c:tx>
+            <c:strRef>
+              <c:f>Hoja1!$D$1</c:f>
+              <c:strCache>
+                <c:ptCount val="1"/>
+                <c:pt idx="0">
+                  <c:v>Dysphonia</c:v>
+                </c:pt>
+              </c:strCache>
+            </c:strRef>
+          </c:tx>
+          <c:spPr>
+            <a:solidFill>
+              <a:schemeClr val="accent3"/>
+            </a:solidFill>
+            <a:ln>
+              <a:noFill/>
+            </a:ln>
+            <a:effectLst/>
+          </c:spPr>
+          <c:invertIfNegative val="0"/>
+          <c:cat>
+            <c:strRef>
+              <c:f>Hoja1!$A$2:$A$5</c:f>
+              <c:strCache>
+                <c:ptCount val="4"/>
+                <c:pt idx="0">
+                  <c:v>SVD</c:v>
+                </c:pt>
+                <c:pt idx="1">
+                  <c:v>AVFAD</c:v>
+                </c:pt>
+                <c:pt idx="2">
+                  <c:v>VOICED</c:v>
+                </c:pt>
+                <c:pt idx="3">
+                  <c:v>THALENTO</c:v>
+                </c:pt>
+              </c:strCache>
+            </c:strRef>
+          </c:cat>
+          <c:val>
+            <c:numRef>
+              <c:f>Hoja1!$D$2:$D$5</c:f>
+              <c:numCache>
+                <c:formatCode>General</c:formatCode>
+                <c:ptCount val="4"/>
+                <c:pt idx="0">
+                  <c:v>2</c:v>
+                </c:pt>
+                <c:pt idx="1">
+                  <c:v>2</c:v>
+                </c:pt>
+                <c:pt idx="2">
+                  <c:v>3</c:v>
+                </c:pt>
+                <c:pt idx="3">
+                  <c:v>5</c:v>
+                </c:pt>
+              </c:numCache>
+            </c:numRef>
+          </c:val>
+          <c:extLst>
+            <c:ext xmlns:c16="http://schemas.microsoft.com/office/drawing/2014/chart" uri="{C3380CC4-5D6E-409C-BE32-E72D297353CC}">
+              <c16:uniqueId val="{00000002-C628-440A-83F2-0351D35E75BE}"/>
+            </c:ext>
+          </c:extLst>
+        </c:ser>
+        <c:ser>
+          <c:idx val="3"/>
+          <c:order val="3"/>
+          <c:tx>
+            <c:strRef>
+              <c:f>Hoja1!$E$1</c:f>
+              <c:strCache>
+                <c:ptCount val="1"/>
+                <c:pt idx="0">
+                  <c:v>INFLAMMATORY CONDITIONS OF THE LARYNX</c:v>
+                </c:pt>
+              </c:strCache>
+            </c:strRef>
+          </c:tx>
+          <c:spPr>
+            <a:solidFill>
+              <a:schemeClr val="accent4"/>
+            </a:solidFill>
+            <a:ln>
+              <a:noFill/>
+            </a:ln>
+            <a:effectLst/>
+          </c:spPr>
+          <c:invertIfNegative val="0"/>
+          <c:cat>
+            <c:strRef>
+              <c:f>Hoja1!$A$2:$A$5</c:f>
+              <c:strCache>
+                <c:ptCount val="4"/>
+                <c:pt idx="0">
+                  <c:v>SVD</c:v>
+                </c:pt>
+                <c:pt idx="1">
+                  <c:v>AVFAD</c:v>
+                </c:pt>
+                <c:pt idx="2">
+                  <c:v>VOICED</c:v>
+                </c:pt>
+                <c:pt idx="3">
+                  <c:v>THALENTO</c:v>
+                </c:pt>
+              </c:strCache>
+            </c:strRef>
+          </c:cat>
+          <c:val>
+            <c:numRef>
+              <c:f>Hoja1!$E$2:$E$5</c:f>
+              <c:numCache>
+                <c:formatCode>General</c:formatCode>
+                <c:ptCount val="4"/>
+              </c:numCache>
+            </c:numRef>
+          </c:val>
+          <c:extLst>
+            <c:ext xmlns:c16="http://schemas.microsoft.com/office/drawing/2014/chart" uri="{C3380CC4-5D6E-409C-BE32-E72D297353CC}">
+              <c16:uniqueId val="{00000003-C628-440A-83F2-0351D35E75BE}"/>
+            </c:ext>
+          </c:extLst>
+        </c:ser>
+        <c:ser>
+          <c:idx val="4"/>
+          <c:order val="4"/>
+          <c:tx>
+            <c:strRef>
+              <c:f>Hoja1!$F$1</c:f>
+              <c:strCache>
+                <c:ptCount val="1"/>
+                <c:pt idx="0">
+                  <c:v>NEUROLOGIC DISORDERS AFFECTING VOICE</c:v>
+                </c:pt>
+              </c:strCache>
+            </c:strRef>
+          </c:tx>
+          <c:spPr>
+            <a:solidFill>
+              <a:schemeClr val="accent5"/>
+            </a:solidFill>
+            <a:ln>
+              <a:noFill/>
+            </a:ln>
+            <a:effectLst/>
+          </c:spPr>
+          <c:invertIfNegative val="0"/>
+          <c:cat>
+            <c:strRef>
+              <c:f>Hoja1!$A$2:$A$5</c:f>
+              <c:strCache>
+                <c:ptCount val="4"/>
+                <c:pt idx="0">
+                  <c:v>SVD</c:v>
+                </c:pt>
+                <c:pt idx="1">
+                  <c:v>AVFAD</c:v>
+                </c:pt>
+                <c:pt idx="2">
+                  <c:v>VOICED</c:v>
+                </c:pt>
+                <c:pt idx="3">
+                  <c:v>THALENTO</c:v>
+                </c:pt>
+              </c:strCache>
+            </c:strRef>
+          </c:cat>
+          <c:val>
+            <c:numRef>
+              <c:f>Hoja1!$F$2:$F$5</c:f>
+              <c:numCache>
+                <c:formatCode>General</c:formatCode>
+                <c:ptCount val="4"/>
+              </c:numCache>
+            </c:numRef>
+          </c:val>
+          <c:extLst>
+            <c:ext xmlns:c16="http://schemas.microsoft.com/office/drawing/2014/chart" uri="{C3380CC4-5D6E-409C-BE32-E72D297353CC}">
+              <c16:uniqueId val="{00000004-C628-440A-83F2-0351D35E75BE}"/>
+            </c:ext>
+          </c:extLst>
+        </c:ser>
+        <c:ser>
+          <c:idx val="5"/>
+          <c:order val="5"/>
+          <c:tx>
+            <c:strRef>
+              <c:f>Hoja1!$G$1</c:f>
+              <c:strCache>
+                <c:ptCount val="1"/>
+                <c:pt idx="0">
+                  <c:v>OTHER DISORDERS AFFECTING VOICE</c:v>
+                </c:pt>
+              </c:strCache>
+            </c:strRef>
+          </c:tx>
+          <c:spPr>
+            <a:solidFill>
+              <a:schemeClr val="accent6"/>
+            </a:solidFill>
+            <a:ln>
+              <a:noFill/>
+            </a:ln>
+            <a:effectLst/>
+          </c:spPr>
+          <c:invertIfNegative val="0"/>
+          <c:cat>
+            <c:strRef>
+              <c:f>Hoja1!$A$2:$A$5</c:f>
+              <c:strCache>
+                <c:ptCount val="4"/>
+                <c:pt idx="0">
+                  <c:v>SVD</c:v>
+                </c:pt>
+                <c:pt idx="1">
+                  <c:v>AVFAD</c:v>
+                </c:pt>
+                <c:pt idx="2">
+                  <c:v>VOICED</c:v>
+                </c:pt>
+                <c:pt idx="3">
+                  <c:v>THALENTO</c:v>
+                </c:pt>
+              </c:strCache>
+            </c:strRef>
+          </c:cat>
+          <c:val>
+            <c:numRef>
+              <c:f>Hoja1!$G$2:$G$5</c:f>
+              <c:numCache>
+                <c:formatCode>General</c:formatCode>
+                <c:ptCount val="4"/>
+              </c:numCache>
+            </c:numRef>
+          </c:val>
+          <c:extLst>
+            <c:ext xmlns:c16="http://schemas.microsoft.com/office/drawing/2014/chart" uri="{C3380CC4-5D6E-409C-BE32-E72D297353CC}">
+              <c16:uniqueId val="{00000005-C628-440A-83F2-0351D35E75BE}"/>
+            </c:ext>
+          </c:extLst>
+        </c:ser>
+        <c:ser>
+          <c:idx val="6"/>
+          <c:order val="6"/>
+          <c:tx>
+            <c:strRef>
+              <c:f>Hoja1!$H$1</c:f>
+              <c:strCache>
+                <c:ptCount val="1"/>
+                <c:pt idx="0">
+                  <c:v>Recurrent Paralysis</c:v>
+                </c:pt>
+              </c:strCache>
+            </c:strRef>
+          </c:tx>
+          <c:spPr>
+            <a:solidFill>
+              <a:schemeClr val="accent1">
+                <a:lumMod val="60000"/>
+              </a:schemeClr>
+            </a:solidFill>
+            <a:ln>
+              <a:noFill/>
+            </a:ln>
+            <a:effectLst/>
+          </c:spPr>
+          <c:invertIfNegative val="0"/>
+          <c:cat>
+            <c:strRef>
+              <c:f>Hoja1!$A$2:$A$5</c:f>
+              <c:strCache>
+                <c:ptCount val="4"/>
+                <c:pt idx="0">
+                  <c:v>SVD</c:v>
+                </c:pt>
+                <c:pt idx="1">
+                  <c:v>AVFAD</c:v>
+                </c:pt>
+                <c:pt idx="2">
+                  <c:v>VOICED</c:v>
+                </c:pt>
+                <c:pt idx="3">
+                  <c:v>THALENTO</c:v>
+                </c:pt>
+              </c:strCache>
+            </c:strRef>
+          </c:cat>
+          <c:val>
+            <c:numRef>
+              <c:f>Hoja1!$H$2:$H$5</c:f>
+              <c:numCache>
+                <c:formatCode>General</c:formatCode>
+                <c:ptCount val="4"/>
+              </c:numCache>
+            </c:numRef>
+          </c:val>
+          <c:extLst>
+            <c:ext xmlns:c16="http://schemas.microsoft.com/office/drawing/2014/chart" uri="{C3380CC4-5D6E-409C-BE32-E72D297353CC}">
+              <c16:uniqueId val="{00000006-C628-440A-83F2-0351D35E75BE}"/>
+            </c:ext>
+          </c:extLst>
+        </c:ser>
+        <c:ser>
+          <c:idx val="7"/>
+          <c:order val="7"/>
+          <c:tx>
+            <c:strRef>
+              <c:f>Hoja1!$I$1</c:f>
+              <c:strCache>
+                <c:ptCount val="1"/>
+                <c:pt idx="0">
+                  <c:v>Spasmodic Dysphonia</c:v>
+                </c:pt>
+              </c:strCache>
+            </c:strRef>
+          </c:tx>
+          <c:spPr>
+            <a:solidFill>
+              <a:schemeClr val="accent2">
+                <a:lumMod val="60000"/>
+              </a:schemeClr>
+            </a:solidFill>
+            <a:ln>
+              <a:noFill/>
+            </a:ln>
+            <a:effectLst/>
+          </c:spPr>
+          <c:invertIfNegative val="0"/>
+          <c:cat>
+            <c:strRef>
+              <c:f>Hoja1!$A$2:$A$5</c:f>
+              <c:strCache>
+                <c:ptCount val="4"/>
+                <c:pt idx="0">
+                  <c:v>SVD</c:v>
+                </c:pt>
+                <c:pt idx="1">
+                  <c:v>AVFAD</c:v>
+                </c:pt>
+                <c:pt idx="2">
+                  <c:v>VOICED</c:v>
+                </c:pt>
+                <c:pt idx="3">
+                  <c:v>THALENTO</c:v>
+                </c:pt>
+              </c:strCache>
+            </c:strRef>
+          </c:cat>
+          <c:val>
+            <c:numRef>
+              <c:f>Hoja1!$I$2:$I$5</c:f>
+              <c:numCache>
+                <c:formatCode>General</c:formatCode>
+                <c:ptCount val="4"/>
+              </c:numCache>
+            </c:numRef>
+          </c:val>
+          <c:extLst>
+            <c:ext xmlns:c16="http://schemas.microsoft.com/office/drawing/2014/chart" uri="{C3380CC4-5D6E-409C-BE32-E72D297353CC}">
+              <c16:uniqueId val="{00000007-C628-440A-83F2-0351D35E75BE}"/>
+            </c:ext>
+          </c:extLst>
+        </c:ser>
+        <c:ser>
+          <c:idx val="8"/>
+          <c:order val="8"/>
+          <c:tx>
+            <c:strRef>
+              <c:f>Hoja1!$J$1</c:f>
+              <c:strCache>
+                <c:ptCount val="1"/>
+                <c:pt idx="0">
+                  <c:v>SYSTEMIC CONDITIONS AFFECTING VOICE</c:v>
+                </c:pt>
+              </c:strCache>
+            </c:strRef>
+          </c:tx>
+          <c:spPr>
+            <a:solidFill>
+              <a:schemeClr val="accent3">
+                <a:lumMod val="60000"/>
+              </a:schemeClr>
+            </a:solidFill>
+            <a:ln>
+              <a:noFill/>
+            </a:ln>
+            <a:effectLst/>
+          </c:spPr>
+          <c:invertIfNegative val="0"/>
+          <c:cat>
+            <c:strRef>
+              <c:f>Hoja1!$A$2:$A$5</c:f>
+              <c:strCache>
+                <c:ptCount val="4"/>
+                <c:pt idx="0">
+                  <c:v>SVD</c:v>
+                </c:pt>
+                <c:pt idx="1">
+                  <c:v>AVFAD</c:v>
+                </c:pt>
+                <c:pt idx="2">
+                  <c:v>VOICED</c:v>
+                </c:pt>
+                <c:pt idx="3">
+                  <c:v>THALENTO</c:v>
+                </c:pt>
+              </c:strCache>
+            </c:strRef>
+          </c:cat>
+          <c:val>
+            <c:numRef>
+              <c:f>Hoja1!$J$2:$J$5</c:f>
+              <c:numCache>
+                <c:formatCode>General</c:formatCode>
+                <c:ptCount val="4"/>
+              </c:numCache>
+            </c:numRef>
+          </c:val>
+          <c:extLst>
+            <c:ext xmlns:c16="http://schemas.microsoft.com/office/drawing/2014/chart" uri="{C3380CC4-5D6E-409C-BE32-E72D297353CC}">
+              <c16:uniqueId val="{00000008-C628-440A-83F2-0351D35E75BE}"/>
+            </c:ext>
+          </c:extLst>
+        </c:ser>
+        <c:dLbls>
+          <c:showLegendKey val="0"/>
+          <c:showVal val="0"/>
+          <c:showCatName val="0"/>
+          <c:showSerName val="0"/>
+          <c:showPercent val="0"/>
+          <c:showBubbleSize val="0"/>
+        </c:dLbls>
+        <c:gapWidth val="219"/>
+        <c:overlap val="-27"/>
+        <c:axId val="342440191"/>
+        <c:axId val="342432287"/>
+      </c:barChart>
+      <c:catAx>
+        <c:axId val="342440191"/>
+        <c:scaling>
+          <c:orientation val="minMax"/>
+        </c:scaling>
+        <c:delete val="0"/>
+        <c:axPos val="b"/>
+        <c:numFmt formatCode="General" sourceLinked="1"/>
+        <c:majorTickMark val="none"/>
+        <c:minorTickMark val="none"/>
+        <c:tickLblPos val="nextTo"/>
+        <c:spPr>
+          <a:noFill/>
+          <a:ln w="9525" cap="flat" cmpd="sng" algn="ctr">
+            <a:solidFill>
+              <a:schemeClr val="tx1">
+                <a:lumMod val="15000"/>
+                <a:lumOff val="85000"/>
+              </a:schemeClr>
+            </a:solidFill>
+            <a:round/>
+          </a:ln>
+          <a:effectLst/>
+        </c:spPr>
+        <c:txPr>
+          <a:bodyPr rot="-60000000" spcFirstLastPara="1" vertOverflow="ellipsis" vert="horz" wrap="square" anchor="ctr" anchorCtr="1"/>
+          <a:lstStyle/>
+          <a:p>
+            <a:pPr>
+              <a:defRPr sz="900" b="0" i="0" u="none" strike="noStrike" kern="1200" baseline="0">
+                <a:solidFill>
+                  <a:schemeClr val="tx1">
+                    <a:lumMod val="65000"/>
+                    <a:lumOff val="35000"/>
+                  </a:schemeClr>
+                </a:solidFill>
+                <a:latin typeface="+mn-lt"/>
+                <a:ea typeface="+mn-ea"/>
+                <a:cs typeface="+mn-cs"/>
+              </a:defRPr>
+            </a:pPr>
+            <a:endParaRPr lang="es-ES"/>
+          </a:p>
+        </c:txPr>
+        <c:crossAx val="342432287"/>
+        <c:crosses val="autoZero"/>
+        <c:auto val="1"/>
+        <c:lblAlgn val="ctr"/>
+        <c:lblOffset val="100"/>
+        <c:noMultiLvlLbl val="0"/>
+      </c:catAx>
+      <c:valAx>
+        <c:axId val="342432287"/>
+        <c:scaling>
+          <c:orientation val="minMax"/>
+        </c:scaling>
+        <c:delete val="0"/>
+        <c:axPos val="l"/>
+        <c:majorGridlines>
+          <c:spPr>
+            <a:ln w="9525" cap="flat" cmpd="sng" algn="ctr">
+              <a:solidFill>
+                <a:schemeClr val="tx1">
+                  <a:lumMod val="15000"/>
+                  <a:lumOff val="85000"/>
+                </a:schemeClr>
+              </a:solidFill>
+              <a:round/>
+            </a:ln>
+            <a:effectLst/>
+          </c:spPr>
+        </c:majorGridlines>
+        <c:numFmt formatCode="General" sourceLinked="1"/>
+        <c:majorTickMark val="none"/>
+        <c:minorTickMark val="none"/>
+        <c:tickLblPos val="nextTo"/>
+        <c:spPr>
+          <a:noFill/>
+          <a:ln>
+            <a:noFill/>
+          </a:ln>
+          <a:effectLst/>
+        </c:spPr>
+        <c:txPr>
+          <a:bodyPr rot="-60000000" spcFirstLastPara="1" vertOverflow="ellipsis" vert="horz" wrap="square" anchor="ctr" anchorCtr="1"/>
+          <a:lstStyle/>
+          <a:p>
+            <a:pPr>
+              <a:defRPr sz="900" b="0" i="0" u="none" strike="noStrike" kern="1200" baseline="0">
+                <a:solidFill>
+                  <a:schemeClr val="tx1">
+                    <a:lumMod val="65000"/>
+                    <a:lumOff val="35000"/>
+                  </a:schemeClr>
+                </a:solidFill>
+                <a:latin typeface="+mn-lt"/>
+                <a:ea typeface="+mn-ea"/>
+                <a:cs typeface="+mn-cs"/>
+              </a:defRPr>
+            </a:pPr>
+            <a:endParaRPr lang="es-ES"/>
+          </a:p>
+        </c:txPr>
+        <c:crossAx val="342440191"/>
+        <c:crosses val="autoZero"/>
+        <c:crossBetween val="between"/>
+      </c:valAx>
+      <c:spPr>
+        <a:noFill/>
+        <a:ln>
+          <a:noFill/>
+        </a:ln>
+        <a:effectLst/>
+      </c:spPr>
+    </c:plotArea>
+    <c:legend>
+      <c:legendPos val="b"/>
+      <c:overlay val="0"/>
+      <c:spPr>
+        <a:noFill/>
+        <a:ln>
+          <a:noFill/>
+        </a:ln>
+        <a:effectLst/>
+      </c:spPr>
+      <c:txPr>
+        <a:bodyPr rot="0" spcFirstLastPara="1" vertOverflow="ellipsis" vert="horz" wrap="square" anchor="ctr" anchorCtr="1"/>
+        <a:lstStyle/>
+        <a:p>
+          <a:pPr>
+            <a:defRPr sz="900" b="0" i="0" u="none" strike="noStrike" kern="1200" baseline="0">
+              <a:solidFill>
+                <a:schemeClr val="tx1">
+                  <a:lumMod val="65000"/>
+                  <a:lumOff val="35000"/>
+                </a:schemeClr>
+              </a:solidFill>
+              <a:latin typeface="+mn-lt"/>
+              <a:ea typeface="+mn-ea"/>
+              <a:cs typeface="+mn-cs"/>
+            </a:defRPr>
+          </a:pPr>
+          <a:endParaRPr lang="es-ES"/>
+        </a:p>
+      </c:txPr>
+    </c:legend>
+    <c:plotVisOnly val="1"/>
+    <c:dispBlanksAs val="gap"/>
+    <c:showDLblsOverMax val="0"/>
+  </c:chart>
+  <c:spPr>
+    <a:solidFill>
+      <a:schemeClr val="bg1"/>
+    </a:solidFill>
+    <a:ln w="9525" cap="flat" cmpd="sng" algn="ctr">
+      <a:solidFill>
+        <a:schemeClr val="tx1">
+          <a:lumMod val="15000"/>
+          <a:lumOff val="85000"/>
+        </a:schemeClr>
+      </a:solidFill>
+      <a:round/>
+    </a:ln>
+    <a:effectLst/>
+  </c:spPr>
+  <c:txPr>
+    <a:bodyPr/>
+    <a:lstStyle/>
+    <a:p>
+      <a:pPr>
+        <a:defRPr/>
+      </a:pPr>
+      <a:endParaRPr lang="es-ES"/>
+    </a:p>
+  </c:txPr>
+  <c:externalData r:id="rId3">
+    <c:autoUpdate val="0"/>
+  </c:externalData>
+</c:chartSpace>
+</file>
+
 <file path=word/charts/colors1.xml><?xml version="1.0" encoding="utf-8"?>
 <cs:colorStyle xmlns:cs="http://schemas.microsoft.com/office/drawing/2012/chartStyle" xmlns:a="http://schemas.openxmlformats.org/drawingml/2006/main" meth="cycle" id="10">
   <a:schemeClr val="accent1"/>
@@ -11255,6 +13697,46 @@
 </file>
 
 <file path=word/charts/colors4.xml><?xml version="1.0" encoding="utf-8"?>
+<cs:colorStyle xmlns:cs="http://schemas.microsoft.com/office/drawing/2012/chartStyle" xmlns:a="http://schemas.openxmlformats.org/drawingml/2006/main" meth="cycle" id="10">
+  <a:schemeClr val="accent1"/>
+  <a:schemeClr val="accent2"/>
+  <a:schemeClr val="accent3"/>
+  <a:schemeClr val="accent4"/>
+  <a:schemeClr val="accent5"/>
+  <a:schemeClr val="accent6"/>
+  <cs:variation/>
+  <cs:variation>
+    <a:lumMod val="60000"/>
+  </cs:variation>
+  <cs:variation>
+    <a:lumMod val="80000"/>
+    <a:lumOff val="20000"/>
+  </cs:variation>
+  <cs:variation>
+    <a:lumMod val="80000"/>
+  </cs:variation>
+  <cs:variation>
+    <a:lumMod val="60000"/>
+    <a:lumOff val="40000"/>
+  </cs:variation>
+  <cs:variation>
+    <a:lumMod val="50000"/>
+  </cs:variation>
+  <cs:variation>
+    <a:lumMod val="70000"/>
+    <a:lumOff val="30000"/>
+  </cs:variation>
+  <cs:variation>
+    <a:lumMod val="70000"/>
+  </cs:variation>
+  <cs:variation>
+    <a:lumMod val="50000"/>
+    <a:lumOff val="50000"/>
+  </cs:variation>
+</cs:colorStyle>
+</file>
+
+<file path=word/charts/colors5.xml><?xml version="1.0" encoding="utf-8"?>
 <cs:colorStyle xmlns:cs="http://schemas.microsoft.com/office/drawing/2012/chartStyle" xmlns:a="http://schemas.openxmlformats.org/drawingml/2006/main" meth="cycle" id="10">
   <a:schemeClr val="accent1"/>
   <a:schemeClr val="accent2"/>
@@ -13698,6 +16180,509 @@
 </cs:chartStyle>
 </file>
 
+<file path=word/charts/style5.xml><?xml version="1.0" encoding="utf-8"?>
+<cs:chartStyle xmlns:cs="http://schemas.microsoft.com/office/drawing/2012/chartStyle" xmlns:a="http://schemas.openxmlformats.org/drawingml/2006/main" id="201">
+  <cs:axisTitle>
+    <cs:lnRef idx="0"/>
+    <cs:fillRef idx="0"/>
+    <cs:effectRef idx="0"/>
+    <cs:fontRef idx="minor">
+      <a:schemeClr val="tx1">
+        <a:lumMod val="65000"/>
+        <a:lumOff val="35000"/>
+      </a:schemeClr>
+    </cs:fontRef>
+    <cs:defRPr sz="1000" kern="1200"/>
+  </cs:axisTitle>
+  <cs:categoryAxis>
+    <cs:lnRef idx="0"/>
+    <cs:fillRef idx="0"/>
+    <cs:effectRef idx="0"/>
+    <cs:fontRef idx="minor">
+      <a:schemeClr val="tx1">
+        <a:lumMod val="65000"/>
+        <a:lumOff val="35000"/>
+      </a:schemeClr>
+    </cs:fontRef>
+    <cs:spPr>
+      <a:ln w="9525" cap="flat" cmpd="sng" algn="ctr">
+        <a:solidFill>
+          <a:schemeClr val="tx1">
+            <a:lumMod val="15000"/>
+            <a:lumOff val="85000"/>
+          </a:schemeClr>
+        </a:solidFill>
+        <a:round/>
+      </a:ln>
+    </cs:spPr>
+    <cs:defRPr sz="900" kern="1200"/>
+  </cs:categoryAxis>
+  <cs:chartArea mods="allowNoFillOverride allowNoLineOverride">
+    <cs:lnRef idx="0"/>
+    <cs:fillRef idx="0"/>
+    <cs:effectRef idx="0"/>
+    <cs:fontRef idx="minor">
+      <a:schemeClr val="tx1"/>
+    </cs:fontRef>
+    <cs:spPr>
+      <a:solidFill>
+        <a:schemeClr val="bg1"/>
+      </a:solidFill>
+      <a:ln w="9525" cap="flat" cmpd="sng" algn="ctr">
+        <a:solidFill>
+          <a:schemeClr val="tx1">
+            <a:lumMod val="15000"/>
+            <a:lumOff val="85000"/>
+          </a:schemeClr>
+        </a:solidFill>
+        <a:round/>
+      </a:ln>
+    </cs:spPr>
+    <cs:defRPr sz="1000" kern="1200"/>
+  </cs:chartArea>
+  <cs:dataLabel>
+    <cs:lnRef idx="0"/>
+    <cs:fillRef idx="0"/>
+    <cs:effectRef idx="0"/>
+    <cs:fontRef idx="minor">
+      <a:schemeClr val="tx1">
+        <a:lumMod val="75000"/>
+        <a:lumOff val="25000"/>
+      </a:schemeClr>
+    </cs:fontRef>
+    <cs:defRPr sz="900" kern="1200"/>
+  </cs:dataLabel>
+  <cs:dataLabelCallout>
+    <cs:lnRef idx="0"/>
+    <cs:fillRef idx="0"/>
+    <cs:effectRef idx="0"/>
+    <cs:fontRef idx="minor">
+      <a:schemeClr val="dk1">
+        <a:lumMod val="65000"/>
+        <a:lumOff val="35000"/>
+      </a:schemeClr>
+    </cs:fontRef>
+    <cs:spPr>
+      <a:solidFill>
+        <a:schemeClr val="lt1"/>
+      </a:solidFill>
+      <a:ln>
+        <a:solidFill>
+          <a:schemeClr val="dk1">
+            <a:lumMod val="25000"/>
+            <a:lumOff val="75000"/>
+          </a:schemeClr>
+        </a:solidFill>
+      </a:ln>
+    </cs:spPr>
+    <cs:defRPr sz="900" kern="1200"/>
+    <cs:bodyPr rot="0" spcFirstLastPara="1" vertOverflow="clip" horzOverflow="clip" vert="horz" wrap="square" lIns="36576" tIns="18288" rIns="36576" bIns="18288" anchor="ctr" anchorCtr="1">
+      <a:spAutoFit/>
+    </cs:bodyPr>
+  </cs:dataLabelCallout>
+  <cs:dataPoint>
+    <cs:lnRef idx="0"/>
+    <cs:fillRef idx="1">
+      <cs:styleClr val="auto"/>
+    </cs:fillRef>
+    <cs:effectRef idx="0"/>
+    <cs:fontRef idx="minor">
+      <a:schemeClr val="tx1"/>
+    </cs:fontRef>
+  </cs:dataPoint>
+  <cs:dataPoint3D>
+    <cs:lnRef idx="0"/>
+    <cs:fillRef idx="1">
+      <cs:styleClr val="auto"/>
+    </cs:fillRef>
+    <cs:effectRef idx="0"/>
+    <cs:fontRef idx="minor">
+      <a:schemeClr val="tx1"/>
+    </cs:fontRef>
+  </cs:dataPoint3D>
+  <cs:dataPointLine>
+    <cs:lnRef idx="0">
+      <cs:styleClr val="auto"/>
+    </cs:lnRef>
+    <cs:fillRef idx="1"/>
+    <cs:effectRef idx="0"/>
+    <cs:fontRef idx="minor">
+      <a:schemeClr val="tx1"/>
+    </cs:fontRef>
+    <cs:spPr>
+      <a:ln w="28575" cap="rnd">
+        <a:solidFill>
+          <a:schemeClr val="phClr"/>
+        </a:solidFill>
+        <a:round/>
+      </a:ln>
+    </cs:spPr>
+  </cs:dataPointLine>
+  <cs:dataPointMarker>
+    <cs:lnRef idx="0">
+      <cs:styleClr val="auto"/>
+    </cs:lnRef>
+    <cs:fillRef idx="1">
+      <cs:styleClr val="auto"/>
+    </cs:fillRef>
+    <cs:effectRef idx="0"/>
+    <cs:fontRef idx="minor">
+      <a:schemeClr val="tx1"/>
+    </cs:fontRef>
+    <cs:spPr>
+      <a:ln w="9525">
+        <a:solidFill>
+          <a:schemeClr val="phClr"/>
+        </a:solidFill>
+      </a:ln>
+    </cs:spPr>
+  </cs:dataPointMarker>
+  <cs:dataPointMarkerLayout symbol="circle" size="5"/>
+  <cs:dataPointWireframe>
+    <cs:lnRef idx="0">
+      <cs:styleClr val="auto"/>
+    </cs:lnRef>
+    <cs:fillRef idx="1"/>
+    <cs:effectRef idx="0"/>
+    <cs:fontRef idx="minor">
+      <a:schemeClr val="tx1"/>
+    </cs:fontRef>
+    <cs:spPr>
+      <a:ln w="9525" cap="rnd">
+        <a:solidFill>
+          <a:schemeClr val="phClr"/>
+        </a:solidFill>
+        <a:round/>
+      </a:ln>
+    </cs:spPr>
+  </cs:dataPointWireframe>
+  <cs:dataTable>
+    <cs:lnRef idx="0"/>
+    <cs:fillRef idx="0"/>
+    <cs:effectRef idx="0"/>
+    <cs:fontRef idx="minor">
+      <a:schemeClr val="tx1">
+        <a:lumMod val="65000"/>
+        <a:lumOff val="35000"/>
+      </a:schemeClr>
+    </cs:fontRef>
+    <cs:spPr>
+      <a:noFill/>
+      <a:ln w="9525" cap="flat" cmpd="sng" algn="ctr">
+        <a:solidFill>
+          <a:schemeClr val="tx1">
+            <a:lumMod val="15000"/>
+            <a:lumOff val="85000"/>
+          </a:schemeClr>
+        </a:solidFill>
+        <a:round/>
+      </a:ln>
+    </cs:spPr>
+    <cs:defRPr sz="900" kern="1200"/>
+  </cs:dataTable>
+  <cs:downBar>
+    <cs:lnRef idx="0"/>
+    <cs:fillRef idx="0"/>
+    <cs:effectRef idx="0"/>
+    <cs:fontRef idx="minor">
+      <a:schemeClr val="dk1"/>
+    </cs:fontRef>
+    <cs:spPr>
+      <a:solidFill>
+        <a:schemeClr val="dk1">
+          <a:lumMod val="65000"/>
+          <a:lumOff val="35000"/>
+        </a:schemeClr>
+      </a:solidFill>
+      <a:ln w="9525">
+        <a:solidFill>
+          <a:schemeClr val="tx1">
+            <a:lumMod val="65000"/>
+            <a:lumOff val="35000"/>
+          </a:schemeClr>
+        </a:solidFill>
+      </a:ln>
+    </cs:spPr>
+  </cs:downBar>
+  <cs:dropLine>
+    <cs:lnRef idx="0"/>
+    <cs:fillRef idx="0"/>
+    <cs:effectRef idx="0"/>
+    <cs:fontRef idx="minor">
+      <a:schemeClr val="tx1"/>
+    </cs:fontRef>
+    <cs:spPr>
+      <a:ln w="9525" cap="flat" cmpd="sng" algn="ctr">
+        <a:solidFill>
+          <a:schemeClr val="tx1">
+            <a:lumMod val="35000"/>
+            <a:lumOff val="65000"/>
+          </a:schemeClr>
+        </a:solidFill>
+        <a:round/>
+      </a:ln>
+    </cs:spPr>
+  </cs:dropLine>
+  <cs:errorBar>
+    <cs:lnRef idx="0"/>
+    <cs:fillRef idx="0"/>
+    <cs:effectRef idx="0"/>
+    <cs:fontRef idx="minor">
+      <a:schemeClr val="tx1"/>
+    </cs:fontRef>
+    <cs:spPr>
+      <a:ln w="9525" cap="flat" cmpd="sng" algn="ctr">
+        <a:solidFill>
+          <a:schemeClr val="tx1">
+            <a:lumMod val="65000"/>
+            <a:lumOff val="35000"/>
+          </a:schemeClr>
+        </a:solidFill>
+        <a:round/>
+      </a:ln>
+    </cs:spPr>
+  </cs:errorBar>
+  <cs:floor>
+    <cs:lnRef idx="0"/>
+    <cs:fillRef idx="0"/>
+    <cs:effectRef idx="0"/>
+    <cs:fontRef idx="minor">
+      <a:schemeClr val="tx1"/>
+    </cs:fontRef>
+    <cs:spPr>
+      <a:noFill/>
+      <a:ln>
+        <a:noFill/>
+      </a:ln>
+    </cs:spPr>
+  </cs:floor>
+  <cs:gridlineMajor>
+    <cs:lnRef idx="0"/>
+    <cs:fillRef idx="0"/>
+    <cs:effectRef idx="0"/>
+    <cs:fontRef idx="minor">
+      <a:schemeClr val="tx1"/>
+    </cs:fontRef>
+    <cs:spPr>
+      <a:ln w="9525" cap="flat" cmpd="sng" algn="ctr">
+        <a:solidFill>
+          <a:schemeClr val="tx1">
+            <a:lumMod val="15000"/>
+            <a:lumOff val="85000"/>
+          </a:schemeClr>
+        </a:solidFill>
+        <a:round/>
+      </a:ln>
+    </cs:spPr>
+  </cs:gridlineMajor>
+  <cs:gridlineMinor>
+    <cs:lnRef idx="0"/>
+    <cs:fillRef idx="0"/>
+    <cs:effectRef idx="0"/>
+    <cs:fontRef idx="minor">
+      <a:schemeClr val="tx1"/>
+    </cs:fontRef>
+    <cs:spPr>
+      <a:ln w="9525" cap="flat" cmpd="sng" algn="ctr">
+        <a:solidFill>
+          <a:schemeClr val="tx1">
+            <a:lumMod val="5000"/>
+            <a:lumOff val="95000"/>
+          </a:schemeClr>
+        </a:solidFill>
+        <a:round/>
+      </a:ln>
+    </cs:spPr>
+  </cs:gridlineMinor>
+  <cs:hiLoLine>
+    <cs:lnRef idx="0"/>
+    <cs:fillRef idx="0"/>
+    <cs:effectRef idx="0"/>
+    <cs:fontRef idx="minor">
+      <a:schemeClr val="tx1"/>
+    </cs:fontRef>
+    <cs:spPr>
+      <a:ln w="9525" cap="flat" cmpd="sng" algn="ctr">
+        <a:solidFill>
+          <a:schemeClr val="tx1">
+            <a:lumMod val="75000"/>
+            <a:lumOff val="25000"/>
+          </a:schemeClr>
+        </a:solidFill>
+        <a:round/>
+      </a:ln>
+    </cs:spPr>
+  </cs:hiLoLine>
+  <cs:leaderLine>
+    <cs:lnRef idx="0"/>
+    <cs:fillRef idx="0"/>
+    <cs:effectRef idx="0"/>
+    <cs:fontRef idx="minor">
+      <a:schemeClr val="tx1"/>
+    </cs:fontRef>
+    <cs:spPr>
+      <a:ln w="9525" cap="flat" cmpd="sng" algn="ctr">
+        <a:solidFill>
+          <a:schemeClr val="tx1">
+            <a:lumMod val="35000"/>
+            <a:lumOff val="65000"/>
+          </a:schemeClr>
+        </a:solidFill>
+        <a:round/>
+      </a:ln>
+    </cs:spPr>
+  </cs:leaderLine>
+  <cs:legend>
+    <cs:lnRef idx="0"/>
+    <cs:fillRef idx="0"/>
+    <cs:effectRef idx="0"/>
+    <cs:fontRef idx="minor">
+      <a:schemeClr val="tx1">
+        <a:lumMod val="65000"/>
+        <a:lumOff val="35000"/>
+      </a:schemeClr>
+    </cs:fontRef>
+    <cs:defRPr sz="900" kern="1200"/>
+  </cs:legend>
+  <cs:plotArea mods="allowNoFillOverride allowNoLineOverride">
+    <cs:lnRef idx="0"/>
+    <cs:fillRef idx="0"/>
+    <cs:effectRef idx="0"/>
+    <cs:fontRef idx="minor">
+      <a:schemeClr val="tx1"/>
+    </cs:fontRef>
+  </cs:plotArea>
+  <cs:plotArea3D mods="allowNoFillOverride allowNoLineOverride">
+    <cs:lnRef idx="0"/>
+    <cs:fillRef idx="0"/>
+    <cs:effectRef idx="0"/>
+    <cs:fontRef idx="minor">
+      <a:schemeClr val="tx1"/>
+    </cs:fontRef>
+  </cs:plotArea3D>
+  <cs:seriesAxis>
+    <cs:lnRef idx="0"/>
+    <cs:fillRef idx="0"/>
+    <cs:effectRef idx="0"/>
+    <cs:fontRef idx="minor">
+      <a:schemeClr val="tx1">
+        <a:lumMod val="65000"/>
+        <a:lumOff val="35000"/>
+      </a:schemeClr>
+    </cs:fontRef>
+    <cs:defRPr sz="900" kern="1200"/>
+  </cs:seriesAxis>
+  <cs:seriesLine>
+    <cs:lnRef idx="0"/>
+    <cs:fillRef idx="0"/>
+    <cs:effectRef idx="0"/>
+    <cs:fontRef idx="minor">
+      <a:schemeClr val="tx1"/>
+    </cs:fontRef>
+    <cs:spPr>
+      <a:ln w="9525" cap="flat" cmpd="sng" algn="ctr">
+        <a:solidFill>
+          <a:schemeClr val="tx1">
+            <a:lumMod val="35000"/>
+            <a:lumOff val="65000"/>
+          </a:schemeClr>
+        </a:solidFill>
+        <a:round/>
+      </a:ln>
+    </cs:spPr>
+  </cs:seriesLine>
+  <cs:title>
+    <cs:lnRef idx="0"/>
+    <cs:fillRef idx="0"/>
+    <cs:effectRef idx="0"/>
+    <cs:fontRef idx="minor">
+      <a:schemeClr val="tx1">
+        <a:lumMod val="65000"/>
+        <a:lumOff val="35000"/>
+      </a:schemeClr>
+    </cs:fontRef>
+    <cs:defRPr sz="1400" b="0" kern="1200" spc="0" baseline="0"/>
+  </cs:title>
+  <cs:trendline>
+    <cs:lnRef idx="0">
+      <cs:styleClr val="auto"/>
+    </cs:lnRef>
+    <cs:fillRef idx="0"/>
+    <cs:effectRef idx="0"/>
+    <cs:fontRef idx="minor">
+      <a:schemeClr val="tx1"/>
+    </cs:fontRef>
+    <cs:spPr>
+      <a:ln w="19050" cap="rnd">
+        <a:solidFill>
+          <a:schemeClr val="phClr"/>
+        </a:solidFill>
+        <a:prstDash val="sysDot"/>
+      </a:ln>
+    </cs:spPr>
+  </cs:trendline>
+  <cs:trendlineLabel>
+    <cs:lnRef idx="0"/>
+    <cs:fillRef idx="0"/>
+    <cs:effectRef idx="0"/>
+    <cs:fontRef idx="minor">
+      <a:schemeClr val="tx1">
+        <a:lumMod val="65000"/>
+        <a:lumOff val="35000"/>
+      </a:schemeClr>
+    </cs:fontRef>
+    <cs:defRPr sz="900" kern="1200"/>
+  </cs:trendlineLabel>
+  <cs:upBar>
+    <cs:lnRef idx="0"/>
+    <cs:fillRef idx="0"/>
+    <cs:effectRef idx="0"/>
+    <cs:fontRef idx="minor">
+      <a:schemeClr val="dk1"/>
+    </cs:fontRef>
+    <cs:spPr>
+      <a:solidFill>
+        <a:schemeClr val="lt1"/>
+      </a:solidFill>
+      <a:ln w="9525">
+        <a:solidFill>
+          <a:schemeClr val="tx1">
+            <a:lumMod val="15000"/>
+            <a:lumOff val="85000"/>
+          </a:schemeClr>
+        </a:solidFill>
+      </a:ln>
+    </cs:spPr>
+  </cs:upBar>
+  <cs:valueAxis>
+    <cs:lnRef idx="0"/>
+    <cs:fillRef idx="0"/>
+    <cs:effectRef idx="0"/>
+    <cs:fontRef idx="minor">
+      <a:schemeClr val="tx1">
+        <a:lumMod val="65000"/>
+        <a:lumOff val="35000"/>
+      </a:schemeClr>
+    </cs:fontRef>
+    <cs:defRPr sz="900" kern="1200"/>
+  </cs:valueAxis>
+  <cs:wall>
+    <cs:lnRef idx="0"/>
+    <cs:fillRef idx="0"/>
+    <cs:effectRef idx="0"/>
+    <cs:fontRef idx="minor">
+      <a:schemeClr val="tx1"/>
+    </cs:fontRef>
+    <cs:spPr>
+      <a:noFill/>
+      <a:ln>
+        <a:noFill/>
+      </a:ln>
+    </cs:spPr>
+  </cs:wall>
+</cs:chartStyle>
+</file>
+
 <file path=word/theme/theme1.xml><?xml version="1.0" encoding="utf-8"?>
 <a:theme xmlns:a="http://schemas.openxmlformats.org/drawingml/2006/main" name="Tema de Office">
   <a:themeElements>
@@ -13964,7 +16949,7 @@
 </file>
 
 <file path=customXml/itemProps1.xml><?xml version="1.0" encoding="utf-8"?>
-<ds:datastoreItem xmlns:ds="http://schemas.openxmlformats.org/officeDocument/2006/customXml" ds:itemID="{9A0CCB48-D35F-4F35-B603-B564FAADEEE8}">
+<ds:datastoreItem xmlns:ds="http://schemas.openxmlformats.org/officeDocument/2006/customXml" ds:itemID="{AE4635D0-C1E9-42B2-BE84-D3826F5CBECF}">
   <ds:schemaRefs>
     <ds:schemaRef ds:uri="http://schemas.openxmlformats.org/officeDocument/2006/bibliography"/>
   </ds:schemaRefs>

</xml_diff>